<commit_message>
fixed typos in SRS
</commit_message>
<xml_diff>
--- a/public/SRS - Flow Tracker.docx
+++ b/public/SRS - Flow Tracker.docx
@@ -76,9 +76,463 @@
           <w:bdr w:val="none" w:sz="0" w:space="0" w:color="auto" w:frame="1"/>
           <w:shd w:val="clear" w:color="auto" w:fill="FFFFFF"/>
         </w:rPr>
-        <w:t>I</w:t>
-      </w:r>
-      <w:r>
+        <w:t>Introduction</w:t>
+      </w:r>
+    </w:p>
+    <w:p>
+      <w:pPr>
+        <w:rPr>
+          <w:rFonts w:ascii="Arial" w:hAnsi="Arial" w:cs="Arial"/>
+          <w:b/>
+          <w:bCs/>
+          <w:color w:val="525252" w:themeColor="accent3" w:themeShade="80"/>
+          <w:sz w:val="24"/>
+          <w:szCs w:val="24"/>
+          <w:shd w:val="clear" w:color="auto" w:fill="FFFFFF"/>
+        </w:rPr>
+      </w:pPr>
+      <w:r>
+        <w:rPr>
+          <w:rFonts w:ascii="Arial" w:hAnsi="Arial" w:cs="Arial"/>
+          <w:b/>
+          <w:bCs/>
+          <w:color w:val="525252" w:themeColor="accent3" w:themeShade="80"/>
+          <w:sz w:val="24"/>
+          <w:szCs w:val="24"/>
+          <w:shd w:val="clear" w:color="auto" w:fill="FFFFFF"/>
+        </w:rPr>
+        <w:t>1.1 Purpose</w:t>
+      </w:r>
+    </w:p>
+    <w:p>
+      <w:pPr>
+        <w:rPr>
+          <w:rFonts w:ascii="Arial" w:hAnsi="Arial" w:cs="Arial"/>
+          <w:color w:val="525252" w:themeColor="accent3" w:themeShade="80"/>
+          <w:sz w:val="24"/>
+          <w:szCs w:val="24"/>
+          <w:shd w:val="clear" w:color="auto" w:fill="FFFFFF"/>
+        </w:rPr>
+      </w:pPr>
+      <w:r>
+        <w:rPr>
+          <w:rFonts w:ascii="Arial" w:hAnsi="Arial" w:cs="Arial"/>
+          <w:color w:val="525252" w:themeColor="accent3" w:themeShade="80"/>
+          <w:sz w:val="24"/>
+          <w:szCs w:val="24"/>
+          <w:shd w:val="clear" w:color="auto" w:fill="FFFFFF"/>
+        </w:rPr>
+        <w:t xml:space="preserve">The goal of this project is to incorporate </w:t>
+      </w:r>
+      <w:r>
+        <w:rPr>
+          <w:rFonts w:ascii="Arial" w:hAnsi="Arial" w:cs="Arial"/>
+          <w:color w:val="525252" w:themeColor="accent3" w:themeShade="80"/>
+          <w:sz w:val="24"/>
+          <w:szCs w:val="24"/>
+          <w:shd w:val="clear" w:color="auto" w:fill="FFFFFF"/>
+        </w:rPr>
+        <w:t>a lot</w:t>
+      </w:r>
+      <w:r>
+        <w:rPr>
+          <w:rFonts w:ascii="Arial" w:hAnsi="Arial" w:cs="Arial"/>
+          <w:color w:val="525252" w:themeColor="accent3" w:themeShade="80"/>
+          <w:sz w:val="24"/>
+          <w:szCs w:val="24"/>
+          <w:shd w:val="clear" w:color="auto" w:fill="FFFFFF"/>
+        </w:rPr>
+        <w:t xml:space="preserve"> of what I have learned over the last 1.5 years </w:t>
+      </w:r>
+      <w:r>
+        <w:rPr>
+          <w:rFonts w:ascii="Arial" w:hAnsi="Arial" w:cs="Arial"/>
+          <w:color w:val="525252" w:themeColor="accent3" w:themeShade="80"/>
+          <w:sz w:val="24"/>
+          <w:szCs w:val="24"/>
+          <w:shd w:val="clear" w:color="auto" w:fill="FFFFFF"/>
+        </w:rPr>
+        <w:t xml:space="preserve">of programming into a software that can be </w:t>
+      </w:r>
+      <w:r>
+        <w:rPr>
+          <w:rFonts w:ascii="Arial" w:hAnsi="Arial" w:cs="Arial"/>
+          <w:color w:val="525252" w:themeColor="accent3" w:themeShade="80"/>
+          <w:sz w:val="24"/>
+          <w:szCs w:val="24"/>
+          <w:shd w:val="clear" w:color="auto" w:fill="FFFFFF"/>
+        </w:rPr>
+        <w:t xml:space="preserve">presented to potential employers and that can be </w:t>
+      </w:r>
+      <w:r>
+        <w:rPr>
+          <w:rFonts w:ascii="Arial" w:hAnsi="Arial" w:cs="Arial"/>
+          <w:color w:val="525252" w:themeColor="accent3" w:themeShade="80"/>
+          <w:sz w:val="24"/>
+          <w:szCs w:val="24"/>
+          <w:shd w:val="clear" w:color="auto" w:fill="FFFFFF"/>
+        </w:rPr>
+        <w:t xml:space="preserve">used by anyone to solve issues related to tracking bugs, tickets, projects, anything that requires organised tracking. </w:t>
+      </w:r>
+      <w:r>
+        <w:rPr>
+          <w:rFonts w:ascii="Arial" w:hAnsi="Arial" w:cs="Arial"/>
+          <w:color w:val="525252" w:themeColor="accent3" w:themeShade="80"/>
+          <w:sz w:val="24"/>
+          <w:szCs w:val="24"/>
+          <w:shd w:val="clear" w:color="auto" w:fill="FFFFFF"/>
+        </w:rPr>
+        <w:t xml:space="preserve"> </w:t>
+      </w:r>
+    </w:p>
+    <w:p>
+      <w:pPr>
+        <w:rPr>
+          <w:rFonts w:ascii="Arial" w:hAnsi="Arial" w:cs="Arial"/>
+          <w:b/>
+          <w:bCs/>
+          <w:color w:val="525252" w:themeColor="accent3" w:themeShade="80"/>
+          <w:sz w:val="24"/>
+          <w:szCs w:val="24"/>
+          <w:shd w:val="clear" w:color="auto" w:fill="FFFFFF"/>
+        </w:rPr>
+      </w:pPr>
+      <w:r>
+        <w:rPr>
+          <w:rFonts w:ascii="Arial" w:hAnsi="Arial" w:cs="Arial"/>
+          <w:b/>
+          <w:bCs/>
+          <w:color w:val="525252" w:themeColor="accent3" w:themeShade="80"/>
+          <w:sz w:val="24"/>
+          <w:szCs w:val="24"/>
+          <w:shd w:val="clear" w:color="auto" w:fill="FFFFFF"/>
+        </w:rPr>
+        <w:t>1.2 Intended Audience</w:t>
+      </w:r>
+      <w:r>
+        <w:rPr>
+          <w:rFonts w:ascii="Arial" w:hAnsi="Arial" w:cs="Arial"/>
+          <w:b/>
+          <w:bCs/>
+          <w:color w:val="525252" w:themeColor="accent3" w:themeShade="80"/>
+          <w:sz w:val="24"/>
+          <w:szCs w:val="24"/>
+          <w:shd w:val="clear" w:color="auto" w:fill="FFFFFF"/>
+        </w:rPr>
+        <w:t xml:space="preserve"> and intended use</w:t>
+      </w:r>
+    </w:p>
+    <w:p>
+      <w:pPr>
+        <w:rPr>
+          <w:rStyle w:val="Strong"/>
+          <w:rFonts w:ascii="Arial" w:hAnsi="Arial" w:cs="Arial"/>
+          <w:b w:val="0"/>
+          <w:bCs w:val="0"/>
+          <w:color w:val="525252" w:themeColor="accent3" w:themeShade="80"/>
+          <w:spacing w:val="2"/>
+          <w:sz w:val="24"/>
+          <w:szCs w:val="24"/>
+          <w:bdr w:val="none" w:sz="0" w:space="0" w:color="auto" w:frame="1"/>
+          <w:shd w:val="clear" w:color="auto" w:fill="FFFFFF"/>
+        </w:rPr>
+      </w:pPr>
+      <w:r>
+        <w:rPr>
+          <w:rStyle w:val="Strong"/>
+          <w:rFonts w:ascii="Arial" w:hAnsi="Arial" w:cs="Arial"/>
+          <w:b w:val="0"/>
+          <w:bCs w:val="0"/>
+          <w:color w:val="525252" w:themeColor="accent3" w:themeShade="80"/>
+          <w:spacing w:val="2"/>
+          <w:sz w:val="24"/>
+          <w:szCs w:val="24"/>
+          <w:bdr w:val="none" w:sz="0" w:space="0" w:color="auto" w:frame="1"/>
+          <w:shd w:val="clear" w:color="auto" w:fill="FFFFFF"/>
+        </w:rPr>
+        <w:t xml:space="preserve">The main audience will be recruiters, hiring managers and developers looking </w:t>
+      </w:r>
+      <w:r>
+        <w:rPr>
+          <w:rStyle w:val="Strong"/>
+          <w:rFonts w:ascii="Arial" w:hAnsi="Arial" w:cs="Arial"/>
+          <w:b w:val="0"/>
+          <w:bCs w:val="0"/>
+          <w:color w:val="525252" w:themeColor="accent3" w:themeShade="80"/>
+          <w:spacing w:val="2"/>
+          <w:sz w:val="24"/>
+          <w:szCs w:val="24"/>
+          <w:bdr w:val="none" w:sz="0" w:space="0" w:color="auto" w:frame="1"/>
+          <w:shd w:val="clear" w:color="auto" w:fill="FFFFFF"/>
+        </w:rPr>
+        <w:t xml:space="preserve">at </w:t>
+      </w:r>
+      <w:r>
+        <w:rPr>
+          <w:rStyle w:val="Strong"/>
+          <w:rFonts w:ascii="Arial" w:hAnsi="Arial" w:cs="Arial"/>
+          <w:b w:val="0"/>
+          <w:bCs w:val="0"/>
+          <w:color w:val="525252" w:themeColor="accent3" w:themeShade="80"/>
+          <w:spacing w:val="2"/>
+          <w:sz w:val="24"/>
+          <w:szCs w:val="24"/>
+          <w:bdr w:val="none" w:sz="0" w:space="0" w:color="auto" w:frame="1"/>
+          <w:shd w:val="clear" w:color="auto" w:fill="FFFFFF"/>
+        </w:rPr>
+        <w:t xml:space="preserve">my work </w:t>
+      </w:r>
+      <w:r>
+        <w:rPr>
+          <w:rStyle w:val="Strong"/>
+          <w:rFonts w:ascii="Arial" w:hAnsi="Arial" w:cs="Arial"/>
+          <w:b w:val="0"/>
+          <w:bCs w:val="0"/>
+          <w:color w:val="525252" w:themeColor="accent3" w:themeShade="80"/>
+          <w:spacing w:val="2"/>
+          <w:sz w:val="24"/>
+          <w:szCs w:val="24"/>
+          <w:bdr w:val="none" w:sz="0" w:space="0" w:color="auto" w:frame="1"/>
+          <w:shd w:val="clear" w:color="auto" w:fill="FFFFFF"/>
+        </w:rPr>
+        <w:t>to</w:t>
+      </w:r>
+      <w:r>
+        <w:rPr>
+          <w:rStyle w:val="Strong"/>
+          <w:rFonts w:ascii="Arial" w:hAnsi="Arial" w:cs="Arial"/>
+          <w:b w:val="0"/>
+          <w:bCs w:val="0"/>
+          <w:color w:val="525252" w:themeColor="accent3" w:themeShade="80"/>
+          <w:spacing w:val="2"/>
+          <w:sz w:val="24"/>
+          <w:szCs w:val="24"/>
+          <w:bdr w:val="none" w:sz="0" w:space="0" w:color="auto" w:frame="1"/>
+          <w:shd w:val="clear" w:color="auto" w:fill="FFFFFF"/>
+        </w:rPr>
+        <w:t xml:space="preserve"> make a judgment on my capacity to fill a developer position. It is also, potentially, a person or even </w:t>
+      </w:r>
+      <w:r>
+        <w:rPr>
+          <w:rStyle w:val="Strong"/>
+          <w:rFonts w:ascii="Arial" w:hAnsi="Arial" w:cs="Arial"/>
+          <w:b w:val="0"/>
+          <w:bCs w:val="0"/>
+          <w:color w:val="525252" w:themeColor="accent3" w:themeShade="80"/>
+          <w:spacing w:val="2"/>
+          <w:sz w:val="24"/>
+          <w:szCs w:val="24"/>
+          <w:bdr w:val="none" w:sz="0" w:space="0" w:color="auto" w:frame="1"/>
+          <w:shd w:val="clear" w:color="auto" w:fill="FFFFFF"/>
+        </w:rPr>
+        <w:t xml:space="preserve">a </w:t>
+      </w:r>
+      <w:r>
+        <w:rPr>
+          <w:rStyle w:val="Strong"/>
+          <w:rFonts w:ascii="Arial" w:hAnsi="Arial" w:cs="Arial"/>
+          <w:b w:val="0"/>
+          <w:bCs w:val="0"/>
+          <w:color w:val="525252" w:themeColor="accent3" w:themeShade="80"/>
+          <w:spacing w:val="2"/>
+          <w:sz w:val="24"/>
+          <w:szCs w:val="24"/>
+          <w:bdr w:val="none" w:sz="0" w:space="0" w:color="auto" w:frame="1"/>
+          <w:shd w:val="clear" w:color="auto" w:fill="FFFFFF"/>
+        </w:rPr>
+        <w:t xml:space="preserve">business looking to use and benefit from the software to optimise their workflow. </w:t>
+      </w:r>
+    </w:p>
+    <w:p>
+      <w:pPr>
+        <w:rPr>
+          <w:rFonts w:ascii="Arial" w:hAnsi="Arial" w:cs="Arial"/>
+          <w:b/>
+          <w:bCs/>
+          <w:color w:val="525252" w:themeColor="accent3" w:themeShade="80"/>
+          <w:sz w:val="24"/>
+          <w:szCs w:val="24"/>
+          <w:shd w:val="clear" w:color="auto" w:fill="FFFFFF"/>
+        </w:rPr>
+      </w:pPr>
+      <w:r>
+        <w:rPr>
+          <w:rFonts w:ascii="Arial" w:hAnsi="Arial" w:cs="Arial"/>
+          <w:b/>
+          <w:bCs/>
+          <w:color w:val="525252" w:themeColor="accent3" w:themeShade="80"/>
+          <w:sz w:val="24"/>
+          <w:szCs w:val="24"/>
+          <w:shd w:val="clear" w:color="auto" w:fill="FFFFFF"/>
+        </w:rPr>
+        <w:t>1.3 Scope</w:t>
+      </w:r>
+    </w:p>
+    <w:p>
+      <w:pPr>
+        <w:rPr>
+          <w:rStyle w:val="Strong"/>
+          <w:rFonts w:ascii="Arial" w:hAnsi="Arial" w:cs="Arial"/>
+          <w:b w:val="0"/>
+          <w:bCs w:val="0"/>
+          <w:color w:val="525252" w:themeColor="accent3" w:themeShade="80"/>
+          <w:spacing w:val="2"/>
+          <w:sz w:val="24"/>
+          <w:szCs w:val="24"/>
+          <w:bdr w:val="none" w:sz="0" w:space="0" w:color="auto" w:frame="1"/>
+          <w:shd w:val="clear" w:color="auto" w:fill="FFFFFF"/>
+        </w:rPr>
+      </w:pPr>
+      <w:r>
+        <w:rPr>
+          <w:rStyle w:val="Strong"/>
+          <w:rFonts w:ascii="Arial" w:hAnsi="Arial" w:cs="Arial"/>
+          <w:b w:val="0"/>
+          <w:bCs w:val="0"/>
+          <w:color w:val="525252" w:themeColor="accent3" w:themeShade="80"/>
+          <w:spacing w:val="2"/>
+          <w:sz w:val="24"/>
+          <w:szCs w:val="24"/>
+          <w:bdr w:val="none" w:sz="0" w:space="0" w:color="auto" w:frame="1"/>
+          <w:shd w:val="clear" w:color="auto" w:fill="FFFFFF"/>
+        </w:rPr>
+        <w:t xml:space="preserve">The software is used to </w:t>
+      </w:r>
+      <w:r>
+        <w:rPr>
+          <w:rStyle w:val="Strong"/>
+          <w:rFonts w:ascii="Arial" w:hAnsi="Arial" w:cs="Arial"/>
+          <w:b w:val="0"/>
+          <w:bCs w:val="0"/>
+          <w:color w:val="525252" w:themeColor="accent3" w:themeShade="80"/>
+          <w:spacing w:val="2"/>
+          <w:sz w:val="24"/>
+          <w:szCs w:val="24"/>
+          <w:bdr w:val="none" w:sz="0" w:space="0" w:color="auto" w:frame="1"/>
+          <w:shd w:val="clear" w:color="auto" w:fill="FFFFFF"/>
+        </w:rPr>
+        <w:t>create Projects, assign users to Projects, and enable users to assign requests (Tickets) to these Projects. Users are given Roles, and d</w:t>
+      </w:r>
+      <w:r>
+        <w:rPr>
+          <w:rStyle w:val="Strong"/>
+          <w:rFonts w:ascii="Arial" w:hAnsi="Arial" w:cs="Arial"/>
+          <w:b w:val="0"/>
+          <w:bCs w:val="0"/>
+          <w:color w:val="525252" w:themeColor="accent3" w:themeShade="80"/>
+          <w:spacing w:val="2"/>
+          <w:sz w:val="24"/>
+          <w:szCs w:val="24"/>
+          <w:bdr w:val="none" w:sz="0" w:space="0" w:color="auto" w:frame="1"/>
+          <w:shd w:val="clear" w:color="auto" w:fill="FFFFFF"/>
+        </w:rPr>
+        <w:t xml:space="preserve">ifferent types of </w:t>
+      </w:r>
+      <w:r>
+        <w:rPr>
+          <w:rStyle w:val="Strong"/>
+          <w:rFonts w:ascii="Arial" w:hAnsi="Arial" w:cs="Arial"/>
+          <w:b w:val="0"/>
+          <w:bCs w:val="0"/>
+          <w:color w:val="525252" w:themeColor="accent3" w:themeShade="80"/>
+          <w:spacing w:val="2"/>
+          <w:sz w:val="24"/>
+          <w:szCs w:val="24"/>
+          <w:bdr w:val="none" w:sz="0" w:space="0" w:color="auto" w:frame="1"/>
+          <w:shd w:val="clear" w:color="auto" w:fill="FFFFFF"/>
+        </w:rPr>
+        <w:t>Roles</w:t>
+      </w:r>
+      <w:r>
+        <w:rPr>
+          <w:rStyle w:val="Strong"/>
+          <w:rFonts w:ascii="Arial" w:hAnsi="Arial" w:cs="Arial"/>
+          <w:b w:val="0"/>
+          <w:bCs w:val="0"/>
+          <w:color w:val="525252" w:themeColor="accent3" w:themeShade="80"/>
+          <w:spacing w:val="2"/>
+          <w:sz w:val="24"/>
+          <w:szCs w:val="24"/>
+          <w:bdr w:val="none" w:sz="0" w:space="0" w:color="auto" w:frame="1"/>
+          <w:shd w:val="clear" w:color="auto" w:fill="FFFFFF"/>
+        </w:rPr>
+        <w:t xml:space="preserve"> can perform different tasks (submitting, </w:t>
+      </w:r>
+      <w:r>
+        <w:rPr>
+          <w:rStyle w:val="Strong"/>
+          <w:rFonts w:ascii="Arial" w:hAnsi="Arial" w:cs="Arial"/>
+          <w:b w:val="0"/>
+          <w:bCs w:val="0"/>
+          <w:color w:val="525252" w:themeColor="accent3" w:themeShade="80"/>
+          <w:spacing w:val="2"/>
+          <w:sz w:val="24"/>
+          <w:szCs w:val="24"/>
+          <w:bdr w:val="none" w:sz="0" w:space="0" w:color="auto" w:frame="1"/>
+          <w:shd w:val="clear" w:color="auto" w:fill="FFFFFF"/>
+        </w:rPr>
+        <w:t>editing</w:t>
+      </w:r>
+      <w:r>
+        <w:rPr>
+          <w:rStyle w:val="Strong"/>
+          <w:rFonts w:ascii="Arial" w:hAnsi="Arial" w:cs="Arial"/>
+          <w:b w:val="0"/>
+          <w:bCs w:val="0"/>
+          <w:color w:val="525252" w:themeColor="accent3" w:themeShade="80"/>
+          <w:spacing w:val="2"/>
+          <w:sz w:val="24"/>
+          <w:szCs w:val="24"/>
+          <w:bdr w:val="none" w:sz="0" w:space="0" w:color="auto" w:frame="1"/>
+          <w:shd w:val="clear" w:color="auto" w:fill="FFFFFF"/>
+        </w:rPr>
+        <w:t xml:space="preserve">, </w:t>
+      </w:r>
+      <w:r>
+        <w:rPr>
+          <w:rStyle w:val="Strong"/>
+          <w:rFonts w:ascii="Arial" w:hAnsi="Arial" w:cs="Arial"/>
+          <w:b w:val="0"/>
+          <w:bCs w:val="0"/>
+          <w:color w:val="525252" w:themeColor="accent3" w:themeShade="80"/>
+          <w:spacing w:val="2"/>
+          <w:sz w:val="24"/>
+          <w:szCs w:val="24"/>
+          <w:bdr w:val="none" w:sz="0" w:space="0" w:color="auto" w:frame="1"/>
+          <w:shd w:val="clear" w:color="auto" w:fill="FFFFFF"/>
+        </w:rPr>
+        <w:t>assigning,</w:t>
+      </w:r>
+      <w:r>
+        <w:rPr>
+          <w:rStyle w:val="Strong"/>
+          <w:rFonts w:ascii="Arial" w:hAnsi="Arial" w:cs="Arial"/>
+          <w:b w:val="0"/>
+          <w:bCs w:val="0"/>
+          <w:color w:val="525252" w:themeColor="accent3" w:themeShade="80"/>
+          <w:spacing w:val="2"/>
+          <w:sz w:val="24"/>
+          <w:szCs w:val="24"/>
+          <w:bdr w:val="none" w:sz="0" w:space="0" w:color="auto" w:frame="1"/>
+          <w:shd w:val="clear" w:color="auto" w:fill="FFFFFF"/>
+        </w:rPr>
+        <w:t xml:space="preserve"> etc). </w:t>
+      </w:r>
+    </w:p>
+    <w:p>
+      <w:pPr>
+        <w:rPr>
+          <w:rFonts w:ascii="Arial" w:hAnsi="Arial" w:cs="Arial"/>
+          <w:color w:val="40424E"/>
+          <w:spacing w:val="2"/>
+          <w:sz w:val="26"/>
+          <w:szCs w:val="26"/>
+          <w:shd w:val="clear" w:color="auto" w:fill="FFFFFF"/>
+        </w:rPr>
+      </w:pPr>
+    </w:p>
+    <w:p>
+      <w:pPr>
         <w:rPr>
           <w:rStyle w:val="Strong"/>
           <w:rFonts w:ascii="Arial" w:hAnsi="Arial" w:cs="Arial"/>
@@ -90,329 +544,8 @@
           <w:bdr w:val="none" w:sz="0" w:space="0" w:color="auto" w:frame="1"/>
           <w:shd w:val="clear" w:color="auto" w:fill="FFFFFF"/>
         </w:rPr>
-        <w:t>ntroduction</w:t>
-      </w:r>
-    </w:p>
-    <w:p>
-      <w:pPr>
-        <w:rPr>
-          <w:rFonts w:ascii="Arial" w:hAnsi="Arial" w:cs="Arial"/>
-          <w:b/>
-          <w:bCs/>
-          <w:color w:val="525252" w:themeColor="accent3" w:themeShade="80"/>
-          <w:sz w:val="24"/>
-          <w:szCs w:val="24"/>
-          <w:shd w:val="clear" w:color="auto" w:fill="FFFFFF"/>
-        </w:rPr>
-      </w:pPr>
-      <w:r>
-        <w:rPr>
-          <w:rFonts w:ascii="Arial" w:hAnsi="Arial" w:cs="Arial"/>
-          <w:b/>
-          <w:bCs/>
-          <w:color w:val="525252" w:themeColor="accent3" w:themeShade="80"/>
-          <w:sz w:val="24"/>
-          <w:szCs w:val="24"/>
-          <w:shd w:val="clear" w:color="auto" w:fill="FFFFFF"/>
-        </w:rPr>
-        <w:t>1.1 Purpose</w:t>
-      </w:r>
-    </w:p>
-    <w:p>
-      <w:pPr>
-        <w:rPr>
-          <w:rFonts w:ascii="Arial" w:hAnsi="Arial" w:cs="Arial"/>
-          <w:color w:val="525252" w:themeColor="accent3" w:themeShade="80"/>
-          <w:sz w:val="24"/>
-          <w:szCs w:val="24"/>
-          <w:shd w:val="clear" w:color="auto" w:fill="FFFFFF"/>
-        </w:rPr>
-      </w:pPr>
-      <w:r>
-        <w:rPr>
-          <w:rFonts w:ascii="Arial" w:hAnsi="Arial" w:cs="Arial"/>
-          <w:color w:val="525252" w:themeColor="accent3" w:themeShade="80"/>
-          <w:sz w:val="24"/>
-          <w:szCs w:val="24"/>
-          <w:shd w:val="clear" w:color="auto" w:fill="FFFFFF"/>
-        </w:rPr>
-        <w:t xml:space="preserve">The goal of this project is to incorporate </w:t>
-      </w:r>
-      <w:r>
-        <w:rPr>
-          <w:rFonts w:ascii="Arial" w:hAnsi="Arial" w:cs="Arial"/>
-          <w:color w:val="525252" w:themeColor="accent3" w:themeShade="80"/>
-          <w:sz w:val="24"/>
-          <w:szCs w:val="24"/>
-          <w:shd w:val="clear" w:color="auto" w:fill="FFFFFF"/>
-        </w:rPr>
-        <w:t>a lot</w:t>
-      </w:r>
-      <w:r>
-        <w:rPr>
-          <w:rFonts w:ascii="Arial" w:hAnsi="Arial" w:cs="Arial"/>
-          <w:color w:val="525252" w:themeColor="accent3" w:themeShade="80"/>
-          <w:sz w:val="24"/>
-          <w:szCs w:val="24"/>
-          <w:shd w:val="clear" w:color="auto" w:fill="FFFFFF"/>
-        </w:rPr>
-        <w:t xml:space="preserve"> of what I have learned over the last 1.5 years </w:t>
-      </w:r>
-      <w:r>
-        <w:rPr>
-          <w:rFonts w:ascii="Arial" w:hAnsi="Arial" w:cs="Arial"/>
-          <w:color w:val="525252" w:themeColor="accent3" w:themeShade="80"/>
-          <w:sz w:val="24"/>
-          <w:szCs w:val="24"/>
-          <w:shd w:val="clear" w:color="auto" w:fill="FFFFFF"/>
-        </w:rPr>
-        <w:t xml:space="preserve">of programming into a software that can be </w:t>
-      </w:r>
-      <w:r>
-        <w:rPr>
-          <w:rFonts w:ascii="Arial" w:hAnsi="Arial" w:cs="Arial"/>
-          <w:color w:val="525252" w:themeColor="accent3" w:themeShade="80"/>
-          <w:sz w:val="24"/>
-          <w:szCs w:val="24"/>
-          <w:shd w:val="clear" w:color="auto" w:fill="FFFFFF"/>
-        </w:rPr>
-        <w:t xml:space="preserve">presented to potential employers and that can be </w:t>
-      </w:r>
-      <w:r>
-        <w:rPr>
-          <w:rFonts w:ascii="Arial" w:hAnsi="Arial" w:cs="Arial"/>
-          <w:color w:val="525252" w:themeColor="accent3" w:themeShade="80"/>
-          <w:sz w:val="24"/>
-          <w:szCs w:val="24"/>
-          <w:shd w:val="clear" w:color="auto" w:fill="FFFFFF"/>
-        </w:rPr>
-        <w:t xml:space="preserve">used by anyone to solve issues related to tracking bugs, tickets, projects, anything that requires organised tracking. </w:t>
-      </w:r>
-      <w:r>
-        <w:rPr>
-          <w:rFonts w:ascii="Arial" w:hAnsi="Arial" w:cs="Arial"/>
-          <w:color w:val="525252" w:themeColor="accent3" w:themeShade="80"/>
-          <w:sz w:val="24"/>
-          <w:szCs w:val="24"/>
-          <w:shd w:val="clear" w:color="auto" w:fill="FFFFFF"/>
-        </w:rPr>
-        <w:t xml:space="preserve"> </w:t>
-      </w:r>
-    </w:p>
-    <w:p>
-      <w:pPr>
-        <w:rPr>
-          <w:rFonts w:ascii="Arial" w:hAnsi="Arial" w:cs="Arial"/>
-          <w:b/>
-          <w:bCs/>
-          <w:color w:val="525252" w:themeColor="accent3" w:themeShade="80"/>
-          <w:sz w:val="24"/>
-          <w:szCs w:val="24"/>
-          <w:shd w:val="clear" w:color="auto" w:fill="FFFFFF"/>
-        </w:rPr>
-      </w:pPr>
-      <w:r>
-        <w:rPr>
-          <w:rFonts w:ascii="Arial" w:hAnsi="Arial" w:cs="Arial"/>
-          <w:b/>
-          <w:bCs/>
-          <w:color w:val="525252" w:themeColor="accent3" w:themeShade="80"/>
-          <w:sz w:val="24"/>
-          <w:szCs w:val="24"/>
-          <w:shd w:val="clear" w:color="auto" w:fill="FFFFFF"/>
-        </w:rPr>
-        <w:t>1.2 Intended Audience</w:t>
-      </w:r>
-      <w:r>
-        <w:rPr>
-          <w:rFonts w:ascii="Arial" w:hAnsi="Arial" w:cs="Arial"/>
-          <w:b/>
-          <w:bCs/>
-          <w:color w:val="525252" w:themeColor="accent3" w:themeShade="80"/>
-          <w:sz w:val="24"/>
-          <w:szCs w:val="24"/>
-          <w:shd w:val="clear" w:color="auto" w:fill="FFFFFF"/>
-        </w:rPr>
-        <w:t xml:space="preserve"> and intended use</w:t>
-      </w:r>
-    </w:p>
-    <w:p>
-      <w:pPr>
-        <w:rPr>
-          <w:rStyle w:val="Strong"/>
-          <w:rFonts w:ascii="Arial" w:hAnsi="Arial" w:cs="Arial"/>
-          <w:b w:val="0"/>
-          <w:bCs w:val="0"/>
-          <w:color w:val="525252" w:themeColor="accent3" w:themeShade="80"/>
-          <w:spacing w:val="2"/>
-          <w:sz w:val="24"/>
-          <w:szCs w:val="24"/>
-          <w:bdr w:val="none" w:sz="0" w:space="0" w:color="auto" w:frame="1"/>
-          <w:shd w:val="clear" w:color="auto" w:fill="FFFFFF"/>
-        </w:rPr>
-      </w:pPr>
-      <w:r>
-        <w:rPr>
-          <w:rStyle w:val="Strong"/>
-          <w:rFonts w:ascii="Arial" w:hAnsi="Arial" w:cs="Arial"/>
-          <w:b w:val="0"/>
-          <w:bCs w:val="0"/>
-          <w:color w:val="525252" w:themeColor="accent3" w:themeShade="80"/>
-          <w:spacing w:val="2"/>
-          <w:sz w:val="24"/>
-          <w:szCs w:val="24"/>
-          <w:bdr w:val="none" w:sz="0" w:space="0" w:color="auto" w:frame="1"/>
-          <w:shd w:val="clear" w:color="auto" w:fill="FFFFFF"/>
-        </w:rPr>
-        <w:t xml:space="preserve">The main audience will be recruiters, hiring managers and developers looking to look at my work and make a judgment on my capacity to fill a developer position. It is also, potentially, a person or </w:t>
-      </w:r>
-      <w:proofErr w:type="spellStart"/>
-      <w:proofErr w:type="gramStart"/>
-      <w:r>
-        <w:rPr>
-          <w:rStyle w:val="Strong"/>
-          <w:rFonts w:ascii="Arial" w:hAnsi="Arial" w:cs="Arial"/>
-          <w:b w:val="0"/>
-          <w:bCs w:val="0"/>
-          <w:color w:val="525252" w:themeColor="accent3" w:themeShade="80"/>
-          <w:spacing w:val="2"/>
-          <w:sz w:val="24"/>
-          <w:szCs w:val="24"/>
-          <w:bdr w:val="none" w:sz="0" w:space="0" w:color="auto" w:frame="1"/>
-          <w:shd w:val="clear" w:color="auto" w:fill="FFFFFF"/>
-        </w:rPr>
-        <w:t>a</w:t>
-      </w:r>
-      <w:proofErr w:type="spellEnd"/>
-      <w:proofErr w:type="gramEnd"/>
-      <w:r>
-        <w:rPr>
-          <w:rStyle w:val="Strong"/>
-          <w:rFonts w:ascii="Arial" w:hAnsi="Arial" w:cs="Arial"/>
-          <w:b w:val="0"/>
-          <w:bCs w:val="0"/>
-          <w:color w:val="525252" w:themeColor="accent3" w:themeShade="80"/>
-          <w:spacing w:val="2"/>
-          <w:sz w:val="24"/>
-          <w:szCs w:val="24"/>
-          <w:bdr w:val="none" w:sz="0" w:space="0" w:color="auto" w:frame="1"/>
-          <w:shd w:val="clear" w:color="auto" w:fill="FFFFFF"/>
-        </w:rPr>
-        <w:t xml:space="preserve"> even business looking to use and benefit from the software to optimise their workflow. </w:t>
-      </w:r>
-    </w:p>
-    <w:p>
-      <w:pPr>
-        <w:rPr>
-          <w:rFonts w:ascii="Arial" w:hAnsi="Arial" w:cs="Arial"/>
-          <w:b/>
-          <w:bCs/>
-          <w:color w:val="525252" w:themeColor="accent3" w:themeShade="80"/>
-          <w:sz w:val="24"/>
-          <w:szCs w:val="24"/>
-          <w:shd w:val="clear" w:color="auto" w:fill="FFFFFF"/>
-        </w:rPr>
-      </w:pPr>
-      <w:r>
-        <w:rPr>
-          <w:rFonts w:ascii="Arial" w:hAnsi="Arial" w:cs="Arial"/>
-          <w:b/>
-          <w:bCs/>
-          <w:color w:val="525252" w:themeColor="accent3" w:themeShade="80"/>
-          <w:sz w:val="24"/>
-          <w:szCs w:val="24"/>
-          <w:shd w:val="clear" w:color="auto" w:fill="FFFFFF"/>
-        </w:rPr>
-        <w:t xml:space="preserve">1.3 </w:t>
-      </w:r>
-      <w:r>
-        <w:rPr>
-          <w:rFonts w:ascii="Arial" w:hAnsi="Arial" w:cs="Arial"/>
-          <w:b/>
-          <w:bCs/>
-          <w:color w:val="525252" w:themeColor="accent3" w:themeShade="80"/>
-          <w:sz w:val="24"/>
-          <w:szCs w:val="24"/>
-          <w:shd w:val="clear" w:color="auto" w:fill="FFFFFF"/>
-        </w:rPr>
-        <w:t>Scope</w:t>
-      </w:r>
-    </w:p>
-    <w:p>
-      <w:pPr>
-        <w:rPr>
-          <w:rStyle w:val="Strong"/>
-          <w:rFonts w:ascii="Arial" w:hAnsi="Arial" w:cs="Arial"/>
-          <w:b w:val="0"/>
-          <w:bCs w:val="0"/>
-          <w:color w:val="525252" w:themeColor="accent3" w:themeShade="80"/>
-          <w:spacing w:val="2"/>
-          <w:sz w:val="24"/>
-          <w:szCs w:val="24"/>
-          <w:bdr w:val="none" w:sz="0" w:space="0" w:color="auto" w:frame="1"/>
-          <w:shd w:val="clear" w:color="auto" w:fill="FFFFFF"/>
-        </w:rPr>
-      </w:pPr>
-      <w:r>
-        <w:rPr>
-          <w:rStyle w:val="Strong"/>
-          <w:rFonts w:ascii="Arial" w:hAnsi="Arial" w:cs="Arial"/>
-          <w:b w:val="0"/>
-          <w:bCs w:val="0"/>
-          <w:color w:val="525252" w:themeColor="accent3" w:themeShade="80"/>
-          <w:spacing w:val="2"/>
-          <w:sz w:val="24"/>
-          <w:szCs w:val="24"/>
-          <w:bdr w:val="none" w:sz="0" w:space="0" w:color="auto" w:frame="1"/>
-          <w:shd w:val="clear" w:color="auto" w:fill="FFFFFF"/>
-        </w:rPr>
-        <w:t xml:space="preserve">The software is used to create, </w:t>
-      </w:r>
-      <w:r>
-        <w:rPr>
-          <w:rStyle w:val="Strong"/>
-          <w:rFonts w:ascii="Arial" w:hAnsi="Arial" w:cs="Arial"/>
-          <w:b w:val="0"/>
-          <w:bCs w:val="0"/>
-          <w:color w:val="525252" w:themeColor="accent3" w:themeShade="80"/>
-          <w:spacing w:val="2"/>
-          <w:sz w:val="24"/>
-          <w:szCs w:val="24"/>
-          <w:bdr w:val="none" w:sz="0" w:space="0" w:color="auto" w:frame="1"/>
-          <w:shd w:val="clear" w:color="auto" w:fill="FFFFFF"/>
-        </w:rPr>
-        <w:t xml:space="preserve">view, </w:t>
-      </w:r>
-      <w:r>
-        <w:rPr>
-          <w:rStyle w:val="Strong"/>
-          <w:rFonts w:ascii="Arial" w:hAnsi="Arial" w:cs="Arial"/>
-          <w:b w:val="0"/>
-          <w:bCs w:val="0"/>
-          <w:color w:val="525252" w:themeColor="accent3" w:themeShade="80"/>
-          <w:spacing w:val="2"/>
-          <w:sz w:val="24"/>
-          <w:szCs w:val="24"/>
-          <w:bdr w:val="none" w:sz="0" w:space="0" w:color="auto" w:frame="1"/>
-          <w:shd w:val="clear" w:color="auto" w:fill="FFFFFF"/>
-        </w:rPr>
-        <w:t xml:space="preserve">organise, track and delete requests in the form of tickets submitted by users. Different types of users can perform different tasks (submitting, approving, admin, etc). </w:t>
-      </w:r>
-    </w:p>
-    <w:p>
-      <w:pPr>
-        <w:rPr>
-          <w:rFonts w:ascii="Arial" w:hAnsi="Arial" w:cs="Arial"/>
-          <w:color w:val="40424E"/>
-          <w:spacing w:val="2"/>
-          <w:sz w:val="26"/>
-          <w:szCs w:val="26"/>
-          <w:shd w:val="clear" w:color="auto" w:fill="FFFFFF"/>
-        </w:rPr>
-      </w:pPr>
-    </w:p>
-    <w:p>
-      <w:pPr>
+      </w:pPr>
+      <w:r>
         <w:rPr>
           <w:rStyle w:val="Strong"/>
           <w:rFonts w:ascii="Arial" w:hAnsi="Arial" w:cs="Arial"/>
@@ -424,7 +557,8 @@
           <w:bdr w:val="none" w:sz="0" w:space="0" w:color="auto" w:frame="1"/>
           <w:shd w:val="clear" w:color="auto" w:fill="FFFFFF"/>
         </w:rPr>
-      </w:pPr>
+        <w:t>2. Over</w:t>
+      </w:r>
       <w:r>
         <w:rPr>
           <w:rStyle w:val="Strong"/>
@@ -437,20 +571,6 @@
           <w:bdr w:val="none" w:sz="0" w:space="0" w:color="auto" w:frame="1"/>
           <w:shd w:val="clear" w:color="auto" w:fill="FFFFFF"/>
         </w:rPr>
-        <w:t>2. Over</w:t>
-      </w:r>
-      <w:r>
-        <w:rPr>
-          <w:rStyle w:val="Strong"/>
-          <w:rFonts w:ascii="Arial" w:hAnsi="Arial" w:cs="Arial"/>
-          <w:color w:val="40424E"/>
-          <w:spacing w:val="2"/>
-          <w:sz w:val="26"/>
-          <w:szCs w:val="26"/>
-          <w:u w:val="single"/>
-          <w:bdr w:val="none" w:sz="0" w:space="0" w:color="auto" w:frame="1"/>
-          <w:shd w:val="clear" w:color="auto" w:fill="FFFFFF"/>
-        </w:rPr>
         <w:t>all Description</w:t>
       </w:r>
     </w:p>
@@ -476,55 +596,7 @@
           <w:szCs w:val="24"/>
           <w:shd w:val="clear" w:color="auto" w:fill="FFFFFF"/>
         </w:rPr>
-        <w:t>2</w:t>
-      </w:r>
-      <w:r>
-        <w:rPr>
-          <w:rFonts w:ascii="Arial" w:hAnsi="Arial" w:cs="Arial"/>
-          <w:b/>
-          <w:bCs/>
-          <w:color w:val="525252" w:themeColor="accent3" w:themeShade="80"/>
-          <w:sz w:val="24"/>
-          <w:szCs w:val="24"/>
-          <w:shd w:val="clear" w:color="auto" w:fill="FFFFFF"/>
-        </w:rPr>
-        <w:t>.</w:t>
-      </w:r>
-      <w:r>
-        <w:rPr>
-          <w:rFonts w:ascii="Arial" w:hAnsi="Arial" w:cs="Arial"/>
-          <w:b/>
-          <w:bCs/>
-          <w:color w:val="525252" w:themeColor="accent3" w:themeShade="80"/>
-          <w:sz w:val="24"/>
-          <w:szCs w:val="24"/>
-          <w:shd w:val="clear" w:color="auto" w:fill="FFFFFF"/>
-        </w:rPr>
-        <w:t>1</w:t>
-      </w:r>
-      <w:r>
-        <w:rPr>
-          <w:rFonts w:ascii="Arial" w:hAnsi="Arial" w:cs="Arial"/>
-          <w:b/>
-          <w:bCs/>
-          <w:color w:val="525252" w:themeColor="accent3" w:themeShade="80"/>
-          <w:sz w:val="24"/>
-          <w:szCs w:val="24"/>
-          <w:shd w:val="clear" w:color="auto" w:fill="FFFFFF"/>
-        </w:rPr>
-        <w:t xml:space="preserve"> </w:t>
-      </w:r>
-      <w:r>
-        <w:rPr>
-          <w:rFonts w:ascii="Arial" w:hAnsi="Arial" w:cs="Arial"/>
-          <w:b/>
-          <w:bCs/>
-          <w:color w:val="525252" w:themeColor="accent3" w:themeShade="80"/>
-          <w:sz w:val="24"/>
-          <w:szCs w:val="24"/>
-          <w:shd w:val="clear" w:color="auto" w:fill="FFFFFF"/>
-        </w:rPr>
-        <w:t>Product Features</w:t>
+        <w:t>2.1 Product Features</w:t>
       </w:r>
     </w:p>
     <w:p>
@@ -650,6 +722,17 @@
           <w:szCs w:val="24"/>
           <w:lang w:eastAsia="en-GB"/>
         </w:rPr>
+        <w:t xml:space="preserve">dynamic Charts </w:t>
+      </w:r>
+      <w:r>
+        <w:rPr>
+          <w:rFonts w:ascii="Arial" w:eastAsia="Times New Roman" w:hAnsi="Arial" w:cs="Arial"/>
+          <w:color w:val="525252" w:themeColor="accent3" w:themeShade="80"/>
+          <w:spacing w:val="2"/>
+          <w:sz w:val="24"/>
+          <w:szCs w:val="24"/>
+          <w:lang w:eastAsia="en-GB"/>
+        </w:rPr>
         <w:t xml:space="preserve">overview of </w:t>
       </w:r>
       <w:r>
@@ -672,7 +755,29 @@
           <w:szCs w:val="24"/>
           <w:lang w:eastAsia="en-GB"/>
         </w:rPr>
-        <w:t>, and ?.</w:t>
+        <w:t xml:space="preserve">, </w:t>
+      </w:r>
+      <w:r>
+        <w:rPr>
+          <w:rFonts w:ascii="Arial" w:eastAsia="Times New Roman" w:hAnsi="Arial" w:cs="Arial"/>
+          <w:color w:val="525252" w:themeColor="accent3" w:themeShade="80"/>
+          <w:spacing w:val="2"/>
+          <w:sz w:val="24"/>
+          <w:szCs w:val="24"/>
+          <w:lang w:eastAsia="en-GB"/>
+        </w:rPr>
+        <w:t>project</w:t>
+      </w:r>
+      <w:r>
+        <w:rPr>
+          <w:rFonts w:ascii="Arial" w:eastAsia="Times New Roman" w:hAnsi="Arial" w:cs="Arial"/>
+          <w:color w:val="525252" w:themeColor="accent3" w:themeShade="80"/>
+          <w:spacing w:val="2"/>
+          <w:sz w:val="24"/>
+          <w:szCs w:val="24"/>
+          <w:lang w:eastAsia="en-GB"/>
+        </w:rPr>
+        <w:t>.</w:t>
       </w:r>
     </w:p>
     <w:p>
@@ -875,7 +980,7 @@
           <w:szCs w:val="24"/>
           <w:lang w:eastAsia="en-GB"/>
         </w:rPr>
-        <w:t xml:space="preserve"> (Admin user</w:t>
+        <w:t xml:space="preserve"> </w:t>
       </w:r>
       <w:r>
         <w:rPr>
@@ -886,6 +991,28 @@
           <w:szCs w:val="24"/>
           <w:lang w:eastAsia="en-GB"/>
         </w:rPr>
+        <w:t xml:space="preserve">or has been assigned to </w:t>
+      </w:r>
+      <w:r>
+        <w:rPr>
+          <w:rFonts w:ascii="Arial" w:eastAsia="Times New Roman" w:hAnsi="Arial" w:cs="Arial"/>
+          <w:color w:val="525252" w:themeColor="accent3" w:themeShade="80"/>
+          <w:spacing w:val="2"/>
+          <w:sz w:val="24"/>
+          <w:szCs w:val="24"/>
+          <w:lang w:eastAsia="en-GB"/>
+        </w:rPr>
+        <w:t>(Admin user</w:t>
+      </w:r>
+      <w:r>
+        <w:rPr>
+          <w:rFonts w:ascii="Arial" w:eastAsia="Times New Roman" w:hAnsi="Arial" w:cs="Arial"/>
+          <w:color w:val="525252" w:themeColor="accent3" w:themeShade="80"/>
+          <w:spacing w:val="2"/>
+          <w:sz w:val="24"/>
+          <w:szCs w:val="24"/>
+          <w:lang w:eastAsia="en-GB"/>
+        </w:rPr>
         <w:t>s</w:t>
       </w:r>
       <w:r>
@@ -897,7 +1024,29 @@
           <w:szCs w:val="24"/>
           <w:lang w:eastAsia="en-GB"/>
         </w:rPr>
-        <w:t xml:space="preserve"> can see all tickets present in the database)</w:t>
+        <w:t xml:space="preserve"> can see all </w:t>
+      </w:r>
+      <w:r>
+        <w:rPr>
+          <w:rFonts w:ascii="Arial" w:eastAsia="Times New Roman" w:hAnsi="Arial" w:cs="Arial"/>
+          <w:color w:val="525252" w:themeColor="accent3" w:themeShade="80"/>
+          <w:spacing w:val="2"/>
+          <w:sz w:val="24"/>
+          <w:szCs w:val="24"/>
+          <w:lang w:eastAsia="en-GB"/>
+        </w:rPr>
+        <w:t xml:space="preserve">of the company’s </w:t>
+      </w:r>
+      <w:r>
+        <w:rPr>
+          <w:rFonts w:ascii="Arial" w:eastAsia="Times New Roman" w:hAnsi="Arial" w:cs="Arial"/>
+          <w:color w:val="525252" w:themeColor="accent3" w:themeShade="80"/>
+          <w:spacing w:val="2"/>
+          <w:sz w:val="24"/>
+          <w:szCs w:val="24"/>
+          <w:lang w:eastAsia="en-GB"/>
+        </w:rPr>
+        <w:t>tickets present in the database)</w:t>
       </w:r>
       <w:r>
         <w:rPr>
@@ -939,7 +1088,7 @@
           <w:szCs w:val="24"/>
           <w:lang w:eastAsia="en-GB"/>
         </w:rPr>
-        <w:t xml:space="preserve">Tickets should be able to </w:t>
+        <w:t xml:space="preserve">Tickets should </w:t>
       </w:r>
       <w:r>
         <w:rPr>
@@ -1076,7 +1225,7 @@
           <w:szCs w:val="24"/>
           <w:lang w:eastAsia="en-GB"/>
         </w:rPr>
-        <w:t>The applications should include a Notification system.</w:t>
+        <w:t>The application should include a Notification system.</w:t>
       </w:r>
       <w:bookmarkStart w:id="0" w:name="_Toc439994676"/>
       <w:bookmarkStart w:id="1" w:name="_Toc26969064"/>
@@ -1124,7 +1273,9 @@
           <w:shd w:val="clear" w:color="auto" w:fill="FFFFFF"/>
         </w:rPr>
       </w:pPr>
-      <w:r>
+    </w:p>
+    <w:p>
+      <w:pPr>
         <w:rPr>
           <w:rFonts w:ascii="Arial" w:hAnsi="Arial" w:cs="Arial"/>
           <w:b/>
@@ -1134,9 +1285,10 @@
           <w:szCs w:val="24"/>
           <w:shd w:val="clear" w:color="auto" w:fill="FFFFFF"/>
         </w:rPr>
-        <w:t>2.</w:t>
-      </w:r>
-      <w:r>
+      </w:pPr>
+    </w:p>
+    <w:p>
+      <w:pPr>
         <w:rPr>
           <w:rFonts w:ascii="Arial" w:hAnsi="Arial" w:cs="Arial"/>
           <w:b/>
@@ -1146,9 +1298,10 @@
           <w:szCs w:val="24"/>
           <w:shd w:val="clear" w:color="auto" w:fill="FFFFFF"/>
         </w:rPr>
-        <w:t>2</w:t>
-      </w:r>
-      <w:r>
+      </w:pPr>
+    </w:p>
+    <w:p>
+      <w:pPr>
         <w:rPr>
           <w:rFonts w:ascii="Arial" w:hAnsi="Arial" w:cs="Arial"/>
           <w:b/>
@@ -1158,9 +1311,10 @@
           <w:szCs w:val="24"/>
           <w:shd w:val="clear" w:color="auto" w:fill="FFFFFF"/>
         </w:rPr>
-        <w:t xml:space="preserve"> </w:t>
-      </w:r>
-      <w:r>
+      </w:pPr>
+    </w:p>
+    <w:p>
+      <w:pPr>
         <w:rPr>
           <w:rFonts w:ascii="Arial" w:hAnsi="Arial" w:cs="Arial"/>
           <w:b/>
@@ -1170,48 +1324,110 @@
           <w:szCs w:val="24"/>
           <w:shd w:val="clear" w:color="auto" w:fill="FFFFFF"/>
         </w:rPr>
-        <w:t>Users Classes and Characteristics</w:t>
-      </w:r>
-    </w:p>
-    <w:p>
-      <w:pPr>
-        <w:rPr>
-          <w:rFonts w:ascii="Arial" w:hAnsi="Arial" w:cs="Arial"/>
-          <w:color w:val="525252" w:themeColor="accent3" w:themeShade="80"/>
-          <w:sz w:val="24"/>
-          <w:szCs w:val="24"/>
-          <w:shd w:val="clear" w:color="auto" w:fill="FFFFFF"/>
-        </w:rPr>
-      </w:pPr>
-      <w:r>
-        <w:rPr>
-          <w:rFonts w:ascii="Arial" w:hAnsi="Arial" w:cs="Arial"/>
-          <w:color w:val="525252" w:themeColor="accent3" w:themeShade="80"/>
-          <w:sz w:val="24"/>
-          <w:szCs w:val="24"/>
-          <w:shd w:val="clear" w:color="auto" w:fill="FFFFFF"/>
-        </w:rPr>
-        <w:t xml:space="preserve">The system features different User </w:t>
-      </w:r>
-      <w:r>
-        <w:rPr>
-          <w:rFonts w:ascii="Arial" w:hAnsi="Arial" w:cs="Arial"/>
-          <w:color w:val="525252" w:themeColor="accent3" w:themeShade="80"/>
-          <w:sz w:val="24"/>
-          <w:szCs w:val="24"/>
-          <w:shd w:val="clear" w:color="auto" w:fill="FFFFFF"/>
-        </w:rPr>
-        <w:t>roles</w:t>
-      </w:r>
-      <w:r>
-        <w:rPr>
-          <w:rFonts w:ascii="Arial" w:hAnsi="Arial" w:cs="Arial"/>
-          <w:color w:val="525252" w:themeColor="accent3" w:themeShade="80"/>
-          <w:sz w:val="24"/>
-          <w:szCs w:val="24"/>
-          <w:shd w:val="clear" w:color="auto" w:fill="FFFFFF"/>
-        </w:rPr>
-        <w:t xml:space="preserve">, defining what each user can perform using the application. </w:t>
+      </w:pPr>
+      <w:r>
+        <w:rPr>
+          <w:rFonts w:ascii="Arial" w:hAnsi="Arial" w:cs="Arial"/>
+          <w:b/>
+          <w:bCs/>
+          <w:color w:val="525252" w:themeColor="accent3" w:themeShade="80"/>
+          <w:sz w:val="24"/>
+          <w:szCs w:val="24"/>
+          <w:shd w:val="clear" w:color="auto" w:fill="FFFFFF"/>
+        </w:rPr>
+        <w:lastRenderedPageBreak/>
+        <w:t>2.2 Users Classes and Characteristics</w:t>
+      </w:r>
+    </w:p>
+    <w:p>
+      <w:pPr>
+        <w:rPr>
+          <w:rFonts w:ascii="Arial" w:hAnsi="Arial" w:cs="Arial"/>
+          <w:color w:val="525252" w:themeColor="accent3" w:themeShade="80"/>
+          <w:sz w:val="24"/>
+          <w:szCs w:val="24"/>
+          <w:shd w:val="clear" w:color="auto" w:fill="FFFFFF"/>
+        </w:rPr>
+      </w:pPr>
+      <w:r>
+        <w:rPr>
+          <w:rFonts w:ascii="Arial" w:hAnsi="Arial" w:cs="Arial"/>
+          <w:color w:val="525252" w:themeColor="accent3" w:themeShade="80"/>
+          <w:sz w:val="24"/>
+          <w:szCs w:val="24"/>
+          <w:shd w:val="clear" w:color="auto" w:fill="FFFFFF"/>
+        </w:rPr>
+        <w:t xml:space="preserve">The system features different </w:t>
+      </w:r>
+      <w:r>
+        <w:rPr>
+          <w:rFonts w:ascii="Arial" w:hAnsi="Arial" w:cs="Arial"/>
+          <w:color w:val="525252" w:themeColor="accent3" w:themeShade="80"/>
+          <w:sz w:val="24"/>
+          <w:szCs w:val="24"/>
+          <w:shd w:val="clear" w:color="auto" w:fill="FFFFFF"/>
+        </w:rPr>
+        <w:t>u</w:t>
+      </w:r>
+      <w:r>
+        <w:rPr>
+          <w:rFonts w:ascii="Arial" w:hAnsi="Arial" w:cs="Arial"/>
+          <w:color w:val="525252" w:themeColor="accent3" w:themeShade="80"/>
+          <w:sz w:val="24"/>
+          <w:szCs w:val="24"/>
+          <w:shd w:val="clear" w:color="auto" w:fill="FFFFFF"/>
+        </w:rPr>
+        <w:t xml:space="preserve">ser </w:t>
+      </w:r>
+      <w:r>
+        <w:rPr>
+          <w:rFonts w:ascii="Arial" w:hAnsi="Arial" w:cs="Arial"/>
+          <w:color w:val="525252" w:themeColor="accent3" w:themeShade="80"/>
+          <w:sz w:val="24"/>
+          <w:szCs w:val="24"/>
+          <w:shd w:val="clear" w:color="auto" w:fill="FFFFFF"/>
+        </w:rPr>
+        <w:t>R</w:t>
+      </w:r>
+      <w:r>
+        <w:rPr>
+          <w:rFonts w:ascii="Arial" w:hAnsi="Arial" w:cs="Arial"/>
+          <w:color w:val="525252" w:themeColor="accent3" w:themeShade="80"/>
+          <w:sz w:val="24"/>
+          <w:szCs w:val="24"/>
+          <w:shd w:val="clear" w:color="auto" w:fill="FFFFFF"/>
+        </w:rPr>
+        <w:t>oles</w:t>
+      </w:r>
+      <w:r>
+        <w:rPr>
+          <w:rFonts w:ascii="Arial" w:hAnsi="Arial" w:cs="Arial"/>
+          <w:color w:val="525252" w:themeColor="accent3" w:themeShade="80"/>
+          <w:sz w:val="24"/>
+          <w:szCs w:val="24"/>
+          <w:shd w:val="clear" w:color="auto" w:fill="FFFFFF"/>
+        </w:rPr>
+        <w:t xml:space="preserve">, defining what each user can perform </w:t>
+      </w:r>
+      <w:r>
+        <w:rPr>
+          <w:rFonts w:ascii="Arial" w:hAnsi="Arial" w:cs="Arial"/>
+          <w:color w:val="525252" w:themeColor="accent3" w:themeShade="80"/>
+          <w:sz w:val="24"/>
+          <w:szCs w:val="24"/>
+          <w:shd w:val="clear" w:color="auto" w:fill="FFFFFF"/>
+        </w:rPr>
+        <w:t>while using</w:t>
+      </w:r>
+      <w:r>
+        <w:rPr>
+          <w:rFonts w:ascii="Arial" w:hAnsi="Arial" w:cs="Arial"/>
+          <w:color w:val="525252" w:themeColor="accent3" w:themeShade="80"/>
+          <w:sz w:val="24"/>
+          <w:szCs w:val="24"/>
+          <w:shd w:val="clear" w:color="auto" w:fill="FFFFFF"/>
+        </w:rPr>
+        <w:t xml:space="preserve"> the application. </w:t>
       </w:r>
     </w:p>
     <w:p>
@@ -1320,7 +1536,6 @@
           <w:u w:val="single"/>
           <w:lang w:eastAsia="en-GB"/>
         </w:rPr>
-        <w:lastRenderedPageBreak/>
         <w:t>Project Manager</w:t>
       </w:r>
     </w:p>
@@ -1346,17 +1561,27 @@
           <w:szCs w:val="24"/>
           <w:shd w:val="clear" w:color="auto" w:fill="FFFFFF"/>
         </w:rPr>
-        <w:t>C</w:t>
-      </w:r>
-      <w:r>
-        <w:rPr>
-          <w:rFonts w:ascii="Arial" w:hAnsi="Arial" w:cs="Arial"/>
-          <w:color w:val="525252" w:themeColor="accent3" w:themeShade="80"/>
-          <w:sz w:val="24"/>
-          <w:szCs w:val="24"/>
-          <w:shd w:val="clear" w:color="auto" w:fill="FFFFFF"/>
-        </w:rPr>
-        <w:t>an assign users and developers to projects</w:t>
+        <w:t xml:space="preserve">Can assign users and </w:t>
+      </w:r>
+      <w:r>
+        <w:rPr>
+          <w:rFonts w:ascii="Arial" w:hAnsi="Arial" w:cs="Arial"/>
+          <w:color w:val="525252" w:themeColor="accent3" w:themeShade="80"/>
+          <w:sz w:val="24"/>
+          <w:szCs w:val="24"/>
+          <w:shd w:val="clear" w:color="auto" w:fill="FFFFFF"/>
+        </w:rPr>
+        <w:t>D</w:t>
+      </w:r>
+      <w:r>
+        <w:rPr>
+          <w:rFonts w:ascii="Arial" w:hAnsi="Arial" w:cs="Arial"/>
+          <w:color w:val="525252" w:themeColor="accent3" w:themeShade="80"/>
+          <w:sz w:val="24"/>
+          <w:szCs w:val="24"/>
+          <w:shd w:val="clear" w:color="auto" w:fill="FFFFFF"/>
+        </w:rPr>
+        <w:t>evelopers to projects</w:t>
       </w:r>
     </w:p>
     <w:p>
@@ -1430,17 +1655,27 @@
           <w:szCs w:val="24"/>
           <w:shd w:val="clear" w:color="auto" w:fill="FFFFFF"/>
         </w:rPr>
-        <w:t>C</w:t>
-      </w:r>
-      <w:r>
-        <w:rPr>
-          <w:rFonts w:ascii="Arial" w:hAnsi="Arial" w:cs="Arial"/>
-          <w:color w:val="525252" w:themeColor="accent3" w:themeShade="80"/>
-          <w:sz w:val="24"/>
-          <w:szCs w:val="24"/>
-          <w:shd w:val="clear" w:color="auto" w:fill="FFFFFF"/>
-        </w:rPr>
-        <w:t>an change ticket status.</w:t>
+        <w:t xml:space="preserve">Can change </w:t>
+      </w:r>
+      <w:r>
+        <w:rPr>
+          <w:rFonts w:ascii="Arial" w:hAnsi="Arial" w:cs="Arial"/>
+          <w:color w:val="525252" w:themeColor="accent3" w:themeShade="80"/>
+          <w:sz w:val="24"/>
+          <w:szCs w:val="24"/>
+          <w:shd w:val="clear" w:color="auto" w:fill="FFFFFF"/>
+        </w:rPr>
+        <w:t xml:space="preserve">a </w:t>
+      </w:r>
+      <w:r>
+        <w:rPr>
+          <w:rFonts w:ascii="Arial" w:hAnsi="Arial" w:cs="Arial"/>
+          <w:color w:val="525252" w:themeColor="accent3" w:themeShade="80"/>
+          <w:sz w:val="24"/>
+          <w:szCs w:val="24"/>
+          <w:shd w:val="clear" w:color="auto" w:fill="FFFFFF"/>
+        </w:rPr>
+        <w:t>ticket status.</w:t>
       </w:r>
     </w:p>
     <w:p>
@@ -1517,17 +1752,27 @@
           <w:szCs w:val="24"/>
           <w:shd w:val="clear" w:color="auto" w:fill="FFFFFF"/>
         </w:rPr>
-        <w:t>C</w:t>
-      </w:r>
-      <w:r>
-        <w:rPr>
-          <w:rFonts w:ascii="Arial" w:hAnsi="Arial" w:cs="Arial"/>
-          <w:color w:val="525252" w:themeColor="accent3" w:themeShade="80"/>
-          <w:sz w:val="24"/>
-          <w:szCs w:val="24"/>
-          <w:shd w:val="clear" w:color="auto" w:fill="FFFFFF"/>
-        </w:rPr>
-        <w:t>an create new tickets on a project he’s assigned to.</w:t>
+        <w:t>Can create new tickets on a project he</w:t>
+      </w:r>
+      <w:r>
+        <w:rPr>
+          <w:rFonts w:ascii="Arial" w:hAnsi="Arial" w:cs="Arial"/>
+          <w:color w:val="525252" w:themeColor="accent3" w:themeShade="80"/>
+          <w:sz w:val="24"/>
+          <w:szCs w:val="24"/>
+          <w:shd w:val="clear" w:color="auto" w:fill="FFFFFF"/>
+        </w:rPr>
+        <w:t>/she i</w:t>
+      </w:r>
+      <w:r>
+        <w:rPr>
+          <w:rFonts w:ascii="Arial" w:hAnsi="Arial" w:cs="Arial"/>
+          <w:color w:val="525252" w:themeColor="accent3" w:themeShade="80"/>
+          <w:sz w:val="24"/>
+          <w:szCs w:val="24"/>
+          <w:shd w:val="clear" w:color="auto" w:fill="FFFFFF"/>
+        </w:rPr>
+        <w:t>s assigned to.</w:t>
       </w:r>
     </w:p>
     <w:p>
@@ -1574,43 +1819,7 @@
           <w:szCs w:val="24"/>
           <w:shd w:val="clear" w:color="auto" w:fill="FFFFFF"/>
         </w:rPr>
-        <w:t>2.</w:t>
-      </w:r>
-      <w:r>
-        <w:rPr>
-          <w:rFonts w:ascii="Arial" w:hAnsi="Arial" w:cs="Arial"/>
-          <w:b/>
-          <w:bCs/>
-          <w:color w:val="525252" w:themeColor="accent3" w:themeShade="80"/>
-          <w:sz w:val="24"/>
-          <w:szCs w:val="24"/>
-          <w:shd w:val="clear" w:color="auto" w:fill="FFFFFF"/>
-        </w:rPr>
-        <w:t>3</w:t>
-      </w:r>
-      <w:r>
-        <w:rPr>
-          <w:rFonts w:ascii="Arial" w:hAnsi="Arial" w:cs="Arial"/>
-          <w:b/>
-          <w:bCs/>
-          <w:color w:val="525252" w:themeColor="accent3" w:themeShade="80"/>
-          <w:sz w:val="24"/>
-          <w:szCs w:val="24"/>
-          <w:shd w:val="clear" w:color="auto" w:fill="FFFFFF"/>
-        </w:rPr>
-        <w:t xml:space="preserve"> </w:t>
-      </w:r>
-      <w:r>
-        <w:rPr>
-          <w:rFonts w:ascii="Arial" w:hAnsi="Arial" w:cs="Arial"/>
-          <w:b/>
-          <w:bCs/>
-          <w:color w:val="525252" w:themeColor="accent3" w:themeShade="80"/>
-          <w:sz w:val="24"/>
-          <w:szCs w:val="24"/>
-          <w:shd w:val="clear" w:color="auto" w:fill="FFFFFF"/>
-        </w:rPr>
-        <w:t>Operating Environment</w:t>
+        <w:t>2.3 Operating Environment</w:t>
       </w:r>
     </w:p>
     <w:p>
@@ -1699,20 +1908,7 @@
           <w:bdr w:val="none" w:sz="0" w:space="0" w:color="auto" w:frame="1"/>
           <w:shd w:val="clear" w:color="auto" w:fill="FFFFFF"/>
         </w:rPr>
-        <w:t xml:space="preserve">2.4 </w:t>
-      </w:r>
-      <w:r>
-        <w:rPr>
-          <w:rStyle w:val="Strong"/>
-          <w:rFonts w:ascii="Arial" w:hAnsi="Arial" w:cs="Arial"/>
-          <w:color w:val="525252" w:themeColor="accent3" w:themeShade="80"/>
-          <w:spacing w:val="2"/>
-          <w:sz w:val="24"/>
-          <w:szCs w:val="24"/>
-          <w:bdr w:val="none" w:sz="0" w:space="0" w:color="auto" w:frame="1"/>
-          <w:shd w:val="clear" w:color="auto" w:fill="FFFFFF"/>
-        </w:rPr>
-        <w:t>Development Responsibility</w:t>
+        <w:t>2.4 Development Responsibility</w:t>
       </w:r>
     </w:p>
     <w:p>
@@ -1769,21 +1965,7 @@
           <w:bdr w:val="none" w:sz="0" w:space="0" w:color="auto" w:frame="1"/>
           <w:shd w:val="clear" w:color="auto" w:fill="FFFFFF"/>
         </w:rPr>
-        <w:t>3</w:t>
-      </w:r>
-      <w:r>
-        <w:rPr>
-          <w:rStyle w:val="Strong"/>
-          <w:rFonts w:ascii="Arial" w:hAnsi="Arial" w:cs="Arial"/>
-          <w:color w:val="40424E"/>
-          <w:spacing w:val="2"/>
-          <w:sz w:val="26"/>
-          <w:szCs w:val="26"/>
-          <w:u w:val="single"/>
-          <w:bdr w:val="none" w:sz="0" w:space="0" w:color="auto" w:frame="1"/>
-          <w:shd w:val="clear" w:color="auto" w:fill="FFFFFF"/>
-        </w:rPr>
-        <w:t xml:space="preserve">. </w:t>
+        <w:t xml:space="preserve">3. </w:t>
       </w:r>
       <w:r>
         <w:rPr>
@@ -2042,65 +2224,52 @@
           <w:bdr w:val="none" w:sz="0" w:space="0" w:color="auto" w:frame="1"/>
           <w:shd w:val="clear" w:color="auto" w:fill="FFFFFF"/>
         </w:rPr>
-        <w:t>??</w:t>
-      </w:r>
-    </w:p>
-    <w:p>
-      <w:pPr>
-        <w:rPr>
-          <w:rStyle w:val="Strong"/>
-          <w:rFonts w:ascii="Arial" w:hAnsi="Arial" w:cs="Arial"/>
-          <w:b w:val="0"/>
-          <w:bCs w:val="0"/>
-          <w:color w:val="40424E"/>
-          <w:spacing w:val="2"/>
-          <w:sz w:val="24"/>
-          <w:szCs w:val="24"/>
-          <w:bdr w:val="none" w:sz="0" w:space="0" w:color="auto" w:frame="1"/>
-          <w:shd w:val="clear" w:color="auto" w:fill="FFFFFF"/>
-        </w:rPr>
-      </w:pPr>
-    </w:p>
-    <w:p>
-      <w:pPr>
-        <w:rPr>
-          <w:rStyle w:val="Strong"/>
-          <w:rFonts w:ascii="Arial" w:hAnsi="Arial" w:cs="Arial"/>
-          <w:b w:val="0"/>
-          <w:bCs w:val="0"/>
-          <w:color w:val="40424E"/>
-          <w:spacing w:val="2"/>
-          <w:sz w:val="24"/>
-          <w:szCs w:val="24"/>
-          <w:bdr w:val="none" w:sz="0" w:space="0" w:color="auto" w:frame="1"/>
-          <w:shd w:val="clear" w:color="auto" w:fill="FFFFFF"/>
-        </w:rPr>
-      </w:pPr>
-      <w:r>
-        <w:rPr>
-          <w:rStyle w:val="Strong"/>
-          <w:rFonts w:ascii="Arial" w:hAnsi="Arial" w:cs="Arial"/>
-          <w:color w:val="40424E"/>
-          <w:spacing w:val="2"/>
-          <w:sz w:val="24"/>
-          <w:szCs w:val="24"/>
-          <w:bdr w:val="none" w:sz="0" w:space="0" w:color="auto" w:frame="1"/>
-          <w:shd w:val="clear" w:color="auto" w:fill="FFFFFF"/>
-        </w:rPr>
-        <w:t>3.</w:t>
-      </w:r>
-      <w:r>
-        <w:rPr>
-          <w:rStyle w:val="Strong"/>
-          <w:rFonts w:ascii="Arial" w:hAnsi="Arial" w:cs="Arial"/>
-          <w:color w:val="40424E"/>
-          <w:spacing w:val="2"/>
-          <w:sz w:val="24"/>
-          <w:szCs w:val="24"/>
-          <w:bdr w:val="none" w:sz="0" w:space="0" w:color="auto" w:frame="1"/>
-          <w:shd w:val="clear" w:color="auto" w:fill="FFFFFF"/>
-        </w:rPr>
-        <w:t>2</w:t>
+        <w:t>Tickets by Project</w:t>
+      </w:r>
+    </w:p>
+    <w:p>
+      <w:pPr>
+        <w:rPr>
+          <w:rStyle w:val="Strong"/>
+          <w:rFonts w:ascii="Arial" w:hAnsi="Arial" w:cs="Arial"/>
+          <w:b w:val="0"/>
+          <w:bCs w:val="0"/>
+          <w:color w:val="40424E"/>
+          <w:spacing w:val="2"/>
+          <w:sz w:val="24"/>
+          <w:szCs w:val="24"/>
+          <w:bdr w:val="none" w:sz="0" w:space="0" w:color="auto" w:frame="1"/>
+          <w:shd w:val="clear" w:color="auto" w:fill="FFFFFF"/>
+        </w:rPr>
+      </w:pPr>
+    </w:p>
+    <w:p>
+      <w:pPr>
+        <w:rPr>
+          <w:rStyle w:val="Strong"/>
+          <w:rFonts w:ascii="Arial" w:hAnsi="Arial" w:cs="Arial"/>
+          <w:b w:val="0"/>
+          <w:bCs w:val="0"/>
+          <w:color w:val="40424E"/>
+          <w:spacing w:val="2"/>
+          <w:sz w:val="24"/>
+          <w:szCs w:val="24"/>
+          <w:bdr w:val="none" w:sz="0" w:space="0" w:color="auto" w:frame="1"/>
+          <w:shd w:val="clear" w:color="auto" w:fill="FFFFFF"/>
+        </w:rPr>
+      </w:pPr>
+      <w:r>
+        <w:rPr>
+          <w:rStyle w:val="Strong"/>
+          <w:rFonts w:ascii="Arial" w:hAnsi="Arial" w:cs="Arial"/>
+          <w:color w:val="40424E"/>
+          <w:spacing w:val="2"/>
+          <w:sz w:val="24"/>
+          <w:szCs w:val="24"/>
+          <w:bdr w:val="none" w:sz="0" w:space="0" w:color="auto" w:frame="1"/>
+          <w:shd w:val="clear" w:color="auto" w:fill="FFFFFF"/>
+        </w:rPr>
+        <w:t>3.2</w:t>
       </w:r>
       <w:r>
         <w:rPr>
@@ -2141,20 +2310,7 @@
           <w:bdr w:val="none" w:sz="0" w:space="0" w:color="auto" w:frame="1"/>
           <w:shd w:val="clear" w:color="auto" w:fill="FFFFFF"/>
         </w:rPr>
-        <w:t xml:space="preserve">Assignment </w:t>
-      </w:r>
-      <w:r>
-        <w:rPr>
-          <w:rStyle w:val="Strong"/>
-          <w:rFonts w:ascii="Arial" w:hAnsi="Arial" w:cs="Arial"/>
-          <w:color w:val="40424E"/>
-          <w:spacing w:val="2"/>
-          <w:sz w:val="24"/>
-          <w:szCs w:val="24"/>
-          <w:bdr w:val="none" w:sz="0" w:space="0" w:color="auto" w:frame="1"/>
-          <w:shd w:val="clear" w:color="auto" w:fill="FFFFFF"/>
-        </w:rPr>
-        <w:t>(Admin only)</w:t>
+        <w:t>Assignment (Admin only)</w:t>
       </w:r>
     </w:p>
     <w:p>
@@ -2338,7 +2494,10 @@
           <w:shd w:val="clear" w:color="auto" w:fill="FFFFFF"/>
         </w:rPr>
       </w:pPr>
-      <w:r>
+    </w:p>
+    <w:p>
+      <w:pPr>
+        <w:ind w:left="720"/>
         <w:rPr>
           <w:rStyle w:val="Strong"/>
           <w:rFonts w:ascii="Arial" w:hAnsi="Arial" w:cs="Arial"/>
@@ -2352,6 +2511,40 @@
           <w:bdr w:val="none" w:sz="0" w:space="0" w:color="auto" w:frame="1"/>
           <w:shd w:val="clear" w:color="auto" w:fill="FFFFFF"/>
         </w:rPr>
+      </w:pPr>
+    </w:p>
+    <w:p>
+      <w:pPr>
+        <w:ind w:left="720"/>
+        <w:rPr>
+          <w:rStyle w:val="Strong"/>
+          <w:rFonts w:ascii="Arial" w:hAnsi="Arial" w:cs="Arial"/>
+          <w:b w:val="0"/>
+          <w:bCs w:val="0"/>
+          <w:color w:val="40424E"/>
+          <w:spacing w:val="2"/>
+          <w:sz w:val="24"/>
+          <w:szCs w:val="24"/>
+          <w:u w:val="single"/>
+          <w:bdr w:val="none" w:sz="0" w:space="0" w:color="auto" w:frame="1"/>
+          <w:shd w:val="clear" w:color="auto" w:fill="FFFFFF"/>
+        </w:rPr>
+      </w:pPr>
+      <w:r>
+        <w:rPr>
+          <w:rStyle w:val="Strong"/>
+          <w:rFonts w:ascii="Arial" w:hAnsi="Arial" w:cs="Arial"/>
+          <w:b w:val="0"/>
+          <w:bCs w:val="0"/>
+          <w:color w:val="40424E"/>
+          <w:spacing w:val="2"/>
+          <w:sz w:val="24"/>
+          <w:szCs w:val="24"/>
+          <w:u w:val="single"/>
+          <w:bdr w:val="none" w:sz="0" w:space="0" w:color="auto" w:frame="1"/>
+          <w:shd w:val="clear" w:color="auto" w:fill="FFFFFF"/>
+        </w:rPr>
+        <w:lastRenderedPageBreak/>
         <w:t>Component 3</w:t>
       </w:r>
     </w:p>
@@ -2374,7 +2567,27 @@
           <w:szCs w:val="24"/>
           <w:shd w:val="clear" w:color="auto" w:fill="FFFFFF"/>
         </w:rPr>
-        <w:t>List of all current personnel.</w:t>
+        <w:t>List of all current personnel</w:t>
+      </w:r>
+      <w:r>
+        <w:rPr>
+          <w:rFonts w:ascii="Arial" w:hAnsi="Arial" w:cs="Arial"/>
+          <w:color w:val="525252" w:themeColor="accent3" w:themeShade="80"/>
+          <w:sz w:val="24"/>
+          <w:szCs w:val="24"/>
+          <w:shd w:val="clear" w:color="auto" w:fill="FFFFFF"/>
+        </w:rPr>
+        <w:t xml:space="preserve"> assigned to Projects</w:t>
+      </w:r>
+      <w:r>
+        <w:rPr>
+          <w:rFonts w:ascii="Arial" w:hAnsi="Arial" w:cs="Arial"/>
+          <w:color w:val="525252" w:themeColor="accent3" w:themeShade="80"/>
+          <w:sz w:val="24"/>
+          <w:szCs w:val="24"/>
+          <w:shd w:val="clear" w:color="auto" w:fill="FFFFFF"/>
+        </w:rPr>
+        <w:t>.</w:t>
       </w:r>
     </w:p>
     <w:p>
@@ -2428,7 +2641,27 @@
           <w:szCs w:val="24"/>
           <w:shd w:val="clear" w:color="auto" w:fill="FFFFFF"/>
         </w:rPr>
-        <w:t>Select how many entries per page</w:t>
+        <w:t>Select how many entries</w:t>
+      </w:r>
+      <w:r>
+        <w:rPr>
+          <w:rFonts w:ascii="Arial" w:hAnsi="Arial" w:cs="Arial"/>
+          <w:color w:val="525252" w:themeColor="accent3" w:themeShade="80"/>
+          <w:sz w:val="24"/>
+          <w:szCs w:val="24"/>
+          <w:shd w:val="clear" w:color="auto" w:fill="FFFFFF"/>
+        </w:rPr>
+        <w:t xml:space="preserve"> </w:t>
+      </w:r>
+      <w:r>
+        <w:rPr>
+          <w:rFonts w:ascii="Arial" w:hAnsi="Arial" w:cs="Arial"/>
+          <w:color w:val="525252" w:themeColor="accent3" w:themeShade="80"/>
+          <w:sz w:val="24"/>
+          <w:szCs w:val="24"/>
+          <w:shd w:val="clear" w:color="auto" w:fill="FFFFFF"/>
+        </w:rPr>
+        <w:t>per page</w:t>
       </w:r>
     </w:p>
     <w:p>
@@ -2483,39 +2716,27 @@
     <w:p>
       <w:pPr>
         <w:rPr>
-          <w:rFonts w:ascii="Arial" w:hAnsi="Arial" w:cs="Arial"/>
-          <w:color w:val="525252" w:themeColor="accent3" w:themeShade="80"/>
-          <w:sz w:val="24"/>
-          <w:szCs w:val="24"/>
-          <w:shd w:val="clear" w:color="auto" w:fill="FFFFFF"/>
-        </w:rPr>
-      </w:pPr>
-    </w:p>
-    <w:p>
-      <w:pPr>
-        <w:rPr>
-          <w:rStyle w:val="Strong"/>
-          <w:rFonts w:ascii="Arial" w:hAnsi="Arial" w:cs="Arial"/>
-          <w:color w:val="40424E"/>
-          <w:spacing w:val="2"/>
-          <w:sz w:val="24"/>
-          <w:szCs w:val="24"/>
-          <w:bdr w:val="none" w:sz="0" w:space="0" w:color="auto" w:frame="1"/>
-          <w:shd w:val="clear" w:color="auto" w:fill="FFFFFF"/>
-        </w:rPr>
-      </w:pPr>
-      <w:r>
-        <w:rPr>
-          <w:rStyle w:val="Strong"/>
-          <w:rFonts w:ascii="Arial" w:hAnsi="Arial" w:cs="Arial"/>
-          <w:color w:val="40424E"/>
-          <w:spacing w:val="2"/>
-          <w:sz w:val="24"/>
-          <w:szCs w:val="24"/>
-          <w:bdr w:val="none" w:sz="0" w:space="0" w:color="auto" w:frame="1"/>
-          <w:shd w:val="clear" w:color="auto" w:fill="FFFFFF"/>
-        </w:rPr>
-        <w:lastRenderedPageBreak/>
+          <w:rStyle w:val="Strong"/>
+          <w:rFonts w:ascii="Arial" w:hAnsi="Arial" w:cs="Arial"/>
+          <w:color w:val="40424E"/>
+          <w:spacing w:val="2"/>
+          <w:sz w:val="24"/>
+          <w:szCs w:val="24"/>
+          <w:bdr w:val="none" w:sz="0" w:space="0" w:color="auto" w:frame="1"/>
+          <w:shd w:val="clear" w:color="auto" w:fill="FFFFFF"/>
+        </w:rPr>
+      </w:pPr>
+      <w:r>
+        <w:rPr>
+          <w:rStyle w:val="Strong"/>
+          <w:rFonts w:ascii="Arial" w:hAnsi="Arial" w:cs="Arial"/>
+          <w:color w:val="40424E"/>
+          <w:spacing w:val="2"/>
+          <w:sz w:val="24"/>
+          <w:szCs w:val="24"/>
+          <w:bdr w:val="none" w:sz="0" w:space="0" w:color="auto" w:frame="1"/>
+          <w:shd w:val="clear" w:color="auto" w:fill="FFFFFF"/>
+        </w:rPr>
         <w:t>3.</w:t>
       </w:r>
       <w:r>
@@ -2728,9 +2949,42 @@
           <w:bdr w:val="none" w:sz="0" w:space="0" w:color="auto" w:frame="1"/>
           <w:shd w:val="clear" w:color="auto" w:fill="FFFFFF"/>
         </w:rPr>
-        <w:t xml:space="preserve">Component </w:t>
-      </w:r>
-      <w:r>
+        <w:t>Component 1</w:t>
+      </w:r>
+    </w:p>
+    <w:p>
+      <w:pPr>
+        <w:rPr>
+          <w:rStyle w:val="Strong"/>
+          <w:rFonts w:ascii="Arial" w:hAnsi="Arial" w:cs="Arial"/>
+          <w:b w:val="0"/>
+          <w:bCs w:val="0"/>
+          <w:color w:val="40424E"/>
+          <w:spacing w:val="2"/>
+          <w:sz w:val="24"/>
+          <w:szCs w:val="24"/>
+          <w:bdr w:val="none" w:sz="0" w:space="0" w:color="auto" w:frame="1"/>
+          <w:shd w:val="clear" w:color="auto" w:fill="FFFFFF"/>
+        </w:rPr>
+      </w:pPr>
+      <w:r>
+        <w:rPr>
+          <w:rStyle w:val="Strong"/>
+          <w:rFonts w:ascii="Arial" w:hAnsi="Arial" w:cs="Arial"/>
+          <w:b w:val="0"/>
+          <w:bCs w:val="0"/>
+          <w:color w:val="40424E"/>
+          <w:spacing w:val="2"/>
+          <w:sz w:val="24"/>
+          <w:szCs w:val="24"/>
+          <w:bdr w:val="none" w:sz="0" w:space="0" w:color="auto" w:frame="1"/>
+          <w:shd w:val="clear" w:color="auto" w:fill="FFFFFF"/>
+        </w:rPr>
+        <w:t>Button to create a new project</w:t>
+      </w:r>
+    </w:p>
+    <w:p>
+      <w:pPr>
         <w:rPr>
           <w:rStyle w:val="Strong"/>
           <w:rFonts w:ascii="Arial" w:hAnsi="Arial" w:cs="Arial"/>
@@ -2744,42 +2998,8 @@
           <w:bdr w:val="none" w:sz="0" w:space="0" w:color="auto" w:frame="1"/>
           <w:shd w:val="clear" w:color="auto" w:fill="FFFFFF"/>
         </w:rPr>
-        <w:t>1</w:t>
-      </w:r>
-    </w:p>
-    <w:p>
-      <w:pPr>
-        <w:rPr>
-          <w:rStyle w:val="Strong"/>
-          <w:rFonts w:ascii="Arial" w:hAnsi="Arial" w:cs="Arial"/>
-          <w:b w:val="0"/>
-          <w:bCs w:val="0"/>
-          <w:color w:val="40424E"/>
-          <w:spacing w:val="2"/>
-          <w:sz w:val="24"/>
-          <w:szCs w:val="24"/>
-          <w:bdr w:val="none" w:sz="0" w:space="0" w:color="auto" w:frame="1"/>
-          <w:shd w:val="clear" w:color="auto" w:fill="FFFFFF"/>
-        </w:rPr>
-      </w:pPr>
-      <w:r>
-        <w:rPr>
-          <w:rStyle w:val="Strong"/>
-          <w:rFonts w:ascii="Arial" w:hAnsi="Arial" w:cs="Arial"/>
-          <w:b w:val="0"/>
-          <w:bCs w:val="0"/>
-          <w:color w:val="40424E"/>
-          <w:spacing w:val="2"/>
-          <w:sz w:val="24"/>
-          <w:szCs w:val="24"/>
-          <w:bdr w:val="none" w:sz="0" w:space="0" w:color="auto" w:frame="1"/>
-          <w:shd w:val="clear" w:color="auto" w:fill="FFFFFF"/>
-        </w:rPr>
-        <w:t>Button to create a new project</w:t>
-      </w:r>
-    </w:p>
-    <w:p>
-      <w:pPr>
+      </w:pPr>
+      <w:r>
         <w:rPr>
           <w:rStyle w:val="Strong"/>
           <w:rFonts w:ascii="Arial" w:hAnsi="Arial" w:cs="Arial"/>
@@ -2793,38 +3013,7 @@
           <w:bdr w:val="none" w:sz="0" w:space="0" w:color="auto" w:frame="1"/>
           <w:shd w:val="clear" w:color="auto" w:fill="FFFFFF"/>
         </w:rPr>
-      </w:pPr>
-      <w:r>
-        <w:rPr>
-          <w:rStyle w:val="Strong"/>
-          <w:rFonts w:ascii="Arial" w:hAnsi="Arial" w:cs="Arial"/>
-          <w:b w:val="0"/>
-          <w:bCs w:val="0"/>
-          <w:color w:val="40424E"/>
-          <w:spacing w:val="2"/>
-          <w:sz w:val="24"/>
-          <w:szCs w:val="24"/>
-          <w:u w:val="single"/>
-          <w:bdr w:val="none" w:sz="0" w:space="0" w:color="auto" w:frame="1"/>
-          <w:shd w:val="clear" w:color="auto" w:fill="FFFFFF"/>
-        </w:rPr>
-        <w:t xml:space="preserve">Component </w:t>
-      </w:r>
-      <w:r>
-        <w:rPr>
-          <w:rStyle w:val="Strong"/>
-          <w:rFonts w:ascii="Arial" w:hAnsi="Arial" w:cs="Arial"/>
-          <w:b w:val="0"/>
-          <w:bCs w:val="0"/>
-          <w:color w:val="40424E"/>
-          <w:spacing w:val="2"/>
-          <w:sz w:val="24"/>
-          <w:szCs w:val="24"/>
-          <w:u w:val="single"/>
-          <w:bdr w:val="none" w:sz="0" w:space="0" w:color="auto" w:frame="1"/>
-          <w:shd w:val="clear" w:color="auto" w:fill="FFFFFF"/>
-        </w:rPr>
-        <w:t>2</w:t>
+        <w:t>Component 2</w:t>
       </w:r>
     </w:p>
     <w:p>
@@ -3543,112 +3732,43 @@
     </w:p>
     <w:p>
       <w:pPr>
-        <w:pStyle w:val="ListParagraph"/>
-        <w:rPr>
-          <w:rStyle w:val="Strong"/>
-          <w:rFonts w:ascii="Arial" w:hAnsi="Arial" w:cs="Arial"/>
-          <w:b w:val="0"/>
-          <w:bCs w:val="0"/>
-          <w:color w:val="40424E"/>
-          <w:spacing w:val="2"/>
-          <w:sz w:val="24"/>
-          <w:szCs w:val="24"/>
-          <w:bdr w:val="none" w:sz="0" w:space="0" w:color="auto" w:frame="1"/>
-          <w:shd w:val="clear" w:color="auto" w:fill="FFFFFF"/>
-        </w:rPr>
-      </w:pPr>
-    </w:p>
-    <w:p>
-      <w:pPr>
-        <w:rPr>
-          <w:rStyle w:val="Strong"/>
-          <w:rFonts w:ascii="Arial" w:hAnsi="Arial" w:cs="Arial"/>
-          <w:color w:val="40424E"/>
-          <w:spacing w:val="2"/>
-          <w:sz w:val="24"/>
-          <w:szCs w:val="24"/>
-          <w:bdr w:val="none" w:sz="0" w:space="0" w:color="auto" w:frame="1"/>
-          <w:shd w:val="clear" w:color="auto" w:fill="FFFFFF"/>
-        </w:rPr>
-      </w:pPr>
-    </w:p>
-    <w:p>
-      <w:pPr>
-        <w:rPr>
-          <w:rStyle w:val="Strong"/>
-          <w:rFonts w:ascii="Arial" w:hAnsi="Arial" w:cs="Arial"/>
-          <w:color w:val="40424E"/>
-          <w:spacing w:val="2"/>
-          <w:sz w:val="24"/>
-          <w:szCs w:val="24"/>
-          <w:bdr w:val="none" w:sz="0" w:space="0" w:color="auto" w:frame="1"/>
-          <w:shd w:val="clear" w:color="auto" w:fill="FFFFFF"/>
-        </w:rPr>
-      </w:pPr>
-      <w:r>
-        <w:rPr>
-          <w:rStyle w:val="Strong"/>
-          <w:rFonts w:ascii="Arial" w:hAnsi="Arial" w:cs="Arial"/>
-          <w:color w:val="40424E"/>
-          <w:spacing w:val="2"/>
-          <w:sz w:val="24"/>
-          <w:szCs w:val="24"/>
-          <w:bdr w:val="none" w:sz="0" w:space="0" w:color="auto" w:frame="1"/>
-          <w:shd w:val="clear" w:color="auto" w:fill="FFFFFF"/>
-        </w:rPr>
-        <w:t>3.</w:t>
-      </w:r>
-      <w:r>
-        <w:rPr>
-          <w:rStyle w:val="Strong"/>
-          <w:rFonts w:ascii="Arial" w:hAnsi="Arial" w:cs="Arial"/>
-          <w:color w:val="40424E"/>
-          <w:spacing w:val="2"/>
-          <w:sz w:val="24"/>
-          <w:szCs w:val="24"/>
-          <w:bdr w:val="none" w:sz="0" w:space="0" w:color="auto" w:frame="1"/>
-          <w:shd w:val="clear" w:color="auto" w:fill="FFFFFF"/>
-        </w:rPr>
-        <w:t>5</w:t>
-      </w:r>
-      <w:r>
-        <w:rPr>
-          <w:rStyle w:val="Strong"/>
-          <w:rFonts w:ascii="Arial" w:hAnsi="Arial" w:cs="Arial"/>
-          <w:color w:val="40424E"/>
-          <w:spacing w:val="2"/>
-          <w:sz w:val="24"/>
-          <w:szCs w:val="24"/>
-          <w:bdr w:val="none" w:sz="0" w:space="0" w:color="auto" w:frame="1"/>
-          <w:shd w:val="clear" w:color="auto" w:fill="FFFFFF"/>
-        </w:rPr>
-        <w:t xml:space="preserve"> </w:t>
-      </w:r>
-      <w:r>
-        <w:rPr>
-          <w:rStyle w:val="Strong"/>
-          <w:rFonts w:ascii="Arial" w:hAnsi="Arial" w:cs="Arial"/>
-          <w:color w:val="40424E"/>
-          <w:spacing w:val="2"/>
-          <w:sz w:val="24"/>
-          <w:szCs w:val="24"/>
-          <w:bdr w:val="none" w:sz="0" w:space="0" w:color="auto" w:frame="1"/>
-          <w:shd w:val="clear" w:color="auto" w:fill="FFFFFF"/>
-        </w:rPr>
-        <w:t>Ticket</w:t>
-      </w:r>
-      <w:r>
-        <w:rPr>
-          <w:rStyle w:val="Strong"/>
-          <w:rFonts w:ascii="Arial" w:hAnsi="Arial" w:cs="Arial"/>
-          <w:color w:val="40424E"/>
-          <w:spacing w:val="2"/>
-          <w:sz w:val="24"/>
-          <w:szCs w:val="24"/>
-          <w:bdr w:val="none" w:sz="0" w:space="0" w:color="auto" w:frame="1"/>
-          <w:shd w:val="clear" w:color="auto" w:fill="FFFFFF"/>
-        </w:rPr>
-        <w:t xml:space="preserve"> Management</w:t>
+        <w:rPr>
+          <w:rStyle w:val="Strong"/>
+          <w:rFonts w:ascii="Arial" w:hAnsi="Arial" w:cs="Arial"/>
+          <w:color w:val="40424E"/>
+          <w:spacing w:val="2"/>
+          <w:sz w:val="24"/>
+          <w:szCs w:val="24"/>
+          <w:bdr w:val="none" w:sz="0" w:space="0" w:color="auto" w:frame="1"/>
+          <w:shd w:val="clear" w:color="auto" w:fill="FFFFFF"/>
+        </w:rPr>
+      </w:pPr>
+    </w:p>
+    <w:p>
+      <w:pPr>
+        <w:rPr>
+          <w:rStyle w:val="Strong"/>
+          <w:rFonts w:ascii="Arial" w:hAnsi="Arial" w:cs="Arial"/>
+          <w:color w:val="40424E"/>
+          <w:spacing w:val="2"/>
+          <w:sz w:val="24"/>
+          <w:szCs w:val="24"/>
+          <w:bdr w:val="none" w:sz="0" w:space="0" w:color="auto" w:frame="1"/>
+          <w:shd w:val="clear" w:color="auto" w:fill="FFFFFF"/>
+        </w:rPr>
+      </w:pPr>
+      <w:r>
+        <w:rPr>
+          <w:rStyle w:val="Strong"/>
+          <w:rFonts w:ascii="Arial" w:hAnsi="Arial" w:cs="Arial"/>
+          <w:color w:val="40424E"/>
+          <w:spacing w:val="2"/>
+          <w:sz w:val="24"/>
+          <w:szCs w:val="24"/>
+          <w:bdr w:val="none" w:sz="0" w:space="0" w:color="auto" w:frame="1"/>
+          <w:shd w:val="clear" w:color="auto" w:fill="FFFFFF"/>
+        </w:rPr>
+        <w:t>3.5 Ticket Management</w:t>
       </w:r>
     </w:p>
     <w:p>
@@ -3998,22 +4118,8 @@
           <w:bdr w:val="none" w:sz="0" w:space="0" w:color="auto" w:frame="1"/>
           <w:shd w:val="clear" w:color="auto" w:fill="FFFFFF"/>
         </w:rPr>
-        <w:t>Creation Dat</w:t>
-      </w:r>
-      <w:r>
-        <w:rPr>
-          <w:rStyle w:val="Strong"/>
-          <w:rFonts w:ascii="Arial" w:hAnsi="Arial" w:cs="Arial"/>
-          <w:b w:val="0"/>
-          <w:bCs w:val="0"/>
-          <w:color w:val="40424E"/>
-          <w:spacing w:val="2"/>
-          <w:sz w:val="24"/>
-          <w:szCs w:val="24"/>
-          <w:bdr w:val="none" w:sz="0" w:space="0" w:color="auto" w:frame="1"/>
-          <w:shd w:val="clear" w:color="auto" w:fill="FFFFFF"/>
-        </w:rPr>
-        <w:t>e</w:t>
+        <w:lastRenderedPageBreak/>
+        <w:t>Creation Date</w:t>
       </w:r>
     </w:p>
     <w:p>
@@ -4171,9 +4277,7 @@
           <w:shd w:val="clear" w:color="auto" w:fill="FFFFFF"/>
         </w:rPr>
       </w:pPr>
-    </w:p>
-    <w:p>
-      <w:pPr>
+      <w:r>
         <w:rPr>
           <w:rStyle w:val="Strong"/>
           <w:rFonts w:ascii="Arial" w:hAnsi="Arial" w:cs="Arial"/>
@@ -4186,21 +4290,6 @@
           <w:bdr w:val="none" w:sz="0" w:space="0" w:color="auto" w:frame="1"/>
           <w:shd w:val="clear" w:color="auto" w:fill="FFFFFF"/>
         </w:rPr>
-      </w:pPr>
-      <w:r>
-        <w:rPr>
-          <w:rStyle w:val="Strong"/>
-          <w:rFonts w:ascii="Arial" w:hAnsi="Arial" w:cs="Arial"/>
-          <w:i/>
-          <w:iCs/>
-          <w:color w:val="40424E"/>
-          <w:spacing w:val="2"/>
-          <w:sz w:val="24"/>
-          <w:szCs w:val="24"/>
-          <w:bdr w:val="none" w:sz="0" w:space="0" w:color="auto" w:frame="1"/>
-          <w:shd w:val="clear" w:color="auto" w:fill="FFFFFF"/>
-        </w:rPr>
-        <w:lastRenderedPageBreak/>
         <w:t xml:space="preserve">Page </w:t>
       </w:r>
       <w:r>
@@ -4316,52 +4405,7 @@
           <w:bdr w:val="none" w:sz="0" w:space="0" w:color="auto" w:frame="1"/>
           <w:shd w:val="clear" w:color="auto" w:fill="FFFFFF"/>
         </w:rPr>
-        <w:t>Banner with l</w:t>
-      </w:r>
-      <w:r>
-        <w:rPr>
-          <w:rStyle w:val="Strong"/>
-          <w:rFonts w:ascii="Arial" w:hAnsi="Arial" w:cs="Arial"/>
-          <w:b w:val="0"/>
-          <w:bCs w:val="0"/>
-          <w:color w:val="40424E"/>
-          <w:spacing w:val="2"/>
-          <w:sz w:val="24"/>
-          <w:szCs w:val="24"/>
-          <w:bdr w:val="none" w:sz="0" w:space="0" w:color="auto" w:frame="1"/>
-          <w:shd w:val="clear" w:color="auto" w:fill="FFFFFF"/>
-        </w:rPr>
-        <w:t xml:space="preserve">ink to Main List and </w:t>
-      </w:r>
-      <w:r>
-        <w:rPr>
-          <w:rStyle w:val="Strong"/>
-          <w:rFonts w:ascii="Arial" w:hAnsi="Arial" w:cs="Arial"/>
-          <w:b w:val="0"/>
-          <w:bCs w:val="0"/>
-          <w:color w:val="40424E"/>
-          <w:spacing w:val="2"/>
-          <w:sz w:val="24"/>
-          <w:szCs w:val="24"/>
-          <w:bdr w:val="none" w:sz="0" w:space="0" w:color="auto" w:frame="1"/>
-          <w:shd w:val="clear" w:color="auto" w:fill="FFFFFF"/>
-        </w:rPr>
-        <w:t>ticket Edit</w:t>
-      </w:r>
-      <w:r>
-        <w:rPr>
-          <w:rStyle w:val="Strong"/>
-          <w:rFonts w:ascii="Arial" w:hAnsi="Arial" w:cs="Arial"/>
-          <w:b w:val="0"/>
-          <w:bCs w:val="0"/>
-          <w:color w:val="40424E"/>
-          <w:spacing w:val="2"/>
-          <w:sz w:val="24"/>
-          <w:szCs w:val="24"/>
-          <w:bdr w:val="none" w:sz="0" w:space="0" w:color="auto" w:frame="1"/>
-          <w:shd w:val="clear" w:color="auto" w:fill="FFFFFF"/>
-        </w:rPr>
-        <w:t xml:space="preserve"> window</w:t>
+        <w:t>Banner with link to Main List and ticket Edit window</w:t>
       </w:r>
     </w:p>
     <w:p>
@@ -4721,7 +4765,22 @@
           <w:bdr w:val="none" w:sz="0" w:space="0" w:color="auto" w:frame="1"/>
           <w:shd w:val="clear" w:color="auto" w:fill="FFFFFF"/>
         </w:rPr>
-        <w:t>Updated (?)</w:t>
+        <w:t>Updated</w:t>
+      </w:r>
+      <w:r>
+        <w:rPr>
+          <w:rStyle w:val="Strong"/>
+          <w:rFonts w:ascii="Arial" w:hAnsi="Arial" w:cs="Arial"/>
+          <w:b w:val="0"/>
+          <w:bCs w:val="0"/>
+          <w:color w:val="40424E"/>
+          <w:spacing w:val="2"/>
+          <w:sz w:val="24"/>
+          <w:szCs w:val="24"/>
+          <w:bdr w:val="none" w:sz="0" w:space="0" w:color="auto" w:frame="1"/>
+          <w:shd w:val="clear" w:color="auto" w:fill="FFFFFF"/>
+        </w:rPr>
+        <w:t xml:space="preserve"> Date</w:t>
       </w:r>
     </w:p>
     <w:p>
@@ -4890,7 +4949,37 @@
           <w:bdr w:val="none" w:sz="0" w:space="0" w:color="auto" w:frame="1"/>
           <w:shd w:val="clear" w:color="auto" w:fill="FFFFFF"/>
         </w:rPr>
-        <w:t>Includes Property, Old Value, New Value, Date Changed</w:t>
+        <w:t>Includes Property</w:t>
+      </w:r>
+      <w:r>
+        <w:rPr>
+          <w:rStyle w:val="Strong"/>
+          <w:rFonts w:ascii="Arial" w:hAnsi="Arial" w:cs="Arial"/>
+          <w:b w:val="0"/>
+          <w:bCs w:val="0"/>
+          <w:color w:val="40424E"/>
+          <w:spacing w:val="2"/>
+          <w:sz w:val="24"/>
+          <w:szCs w:val="24"/>
+          <w:bdr w:val="none" w:sz="0" w:space="0" w:color="auto" w:frame="1"/>
+          <w:shd w:val="clear" w:color="auto" w:fill="FFFFFF"/>
+        </w:rPr>
+        <w:t xml:space="preserve"> type</w:t>
+      </w:r>
+      <w:r>
+        <w:rPr>
+          <w:rStyle w:val="Strong"/>
+          <w:rFonts w:ascii="Arial" w:hAnsi="Arial" w:cs="Arial"/>
+          <w:b w:val="0"/>
+          <w:bCs w:val="0"/>
+          <w:color w:val="40424E"/>
+          <w:spacing w:val="2"/>
+          <w:sz w:val="24"/>
+          <w:szCs w:val="24"/>
+          <w:bdr w:val="none" w:sz="0" w:space="0" w:color="auto" w:frame="1"/>
+          <w:shd w:val="clear" w:color="auto" w:fill="FFFFFF"/>
+        </w:rPr>
+        <w:t>, Old Value, New Value, Date Changed</w:t>
       </w:r>
     </w:p>
     <w:p>
@@ -5042,7 +5131,37 @@
           <w:bdr w:val="none" w:sz="0" w:space="0" w:color="auto" w:frame="1"/>
           <w:shd w:val="clear" w:color="auto" w:fill="FFFFFF"/>
         </w:rPr>
-        <w:t>User can add a comment to the ticket</w:t>
+        <w:t>User can add comment</w:t>
+      </w:r>
+      <w:r>
+        <w:rPr>
+          <w:rStyle w:val="Strong"/>
+          <w:rFonts w:ascii="Arial" w:hAnsi="Arial" w:cs="Arial"/>
+          <w:b w:val="0"/>
+          <w:bCs w:val="0"/>
+          <w:color w:val="40424E"/>
+          <w:spacing w:val="2"/>
+          <w:sz w:val="24"/>
+          <w:szCs w:val="24"/>
+          <w:bdr w:val="none" w:sz="0" w:space="0" w:color="auto" w:frame="1"/>
+          <w:shd w:val="clear" w:color="auto" w:fill="FFFFFF"/>
+        </w:rPr>
+        <w:t>s</w:t>
+      </w:r>
+      <w:r>
+        <w:rPr>
+          <w:rStyle w:val="Strong"/>
+          <w:rFonts w:ascii="Arial" w:hAnsi="Arial" w:cs="Arial"/>
+          <w:b w:val="0"/>
+          <w:bCs w:val="0"/>
+          <w:color w:val="40424E"/>
+          <w:spacing w:val="2"/>
+          <w:sz w:val="24"/>
+          <w:szCs w:val="24"/>
+          <w:bdr w:val="none" w:sz="0" w:space="0" w:color="auto" w:frame="1"/>
+          <w:shd w:val="clear" w:color="auto" w:fill="FFFFFF"/>
+        </w:rPr>
+        <w:t xml:space="preserve"> to the ticket</w:t>
       </w:r>
     </w:p>
     <w:p>
@@ -5361,7 +5480,18 @@
           <w:u w:val="single"/>
           <w:shd w:val="clear" w:color="auto" w:fill="FFFFFF"/>
         </w:rPr>
-        <w:t>Component 5</w:t>
+        <w:t xml:space="preserve">Component </w:t>
+      </w:r>
+      <w:r>
+        <w:rPr>
+          <w:rFonts w:ascii="Arial" w:hAnsi="Arial" w:cs="Arial"/>
+          <w:color w:val="525252" w:themeColor="accent3" w:themeShade="80"/>
+          <w:sz w:val="24"/>
+          <w:szCs w:val="24"/>
+          <w:u w:val="single"/>
+          <w:shd w:val="clear" w:color="auto" w:fill="FFFFFF"/>
+        </w:rPr>
+        <w:t>1</w:t>
       </w:r>
     </w:p>
     <w:p>
@@ -5536,6 +5666,7 @@
           <w:bdr w:val="none" w:sz="0" w:space="0" w:color="auto" w:frame="1"/>
           <w:shd w:val="clear" w:color="auto" w:fill="FFFFFF"/>
         </w:rPr>
+        <w:lastRenderedPageBreak/>
         <w:t>Assigned Developer (dropdown)</w:t>
       </w:r>
     </w:p>
@@ -5698,21 +5829,6 @@
         <w:t xml:space="preserve"> </w:t>
       </w:r>
     </w:p>
-    <w:p>
-      <w:pPr>
-        <w:rPr>
-          <w:rStyle w:val="Strong"/>
-          <w:rFonts w:ascii="Arial" w:hAnsi="Arial" w:cs="Arial"/>
-          <w:color w:val="40424E"/>
-          <w:spacing w:val="2"/>
-          <w:sz w:val="26"/>
-          <w:szCs w:val="26"/>
-          <w:bdr w:val="none" w:sz="0" w:space="0" w:color="auto" w:frame="1"/>
-          <w:shd w:val="clear" w:color="auto" w:fill="FFFFFF"/>
-        </w:rPr>
-      </w:pPr>
-    </w:p>
-    <w:p/>
     <w:p/>
     <w:p>
       <w:pPr>
@@ -5740,17 +5856,79 @@
           <w:bdr w:val="none" w:sz="0" w:space="0" w:color="auto" w:frame="1"/>
           <w:shd w:val="clear" w:color="auto" w:fill="FFFFFF"/>
         </w:rPr>
-        <w:t>4</w:t>
-      </w:r>
-      <w:r>
-        <w:rPr>
-          <w:rStyle w:val="Strong"/>
-          <w:rFonts w:ascii="Arial" w:hAnsi="Arial" w:cs="Arial"/>
-          <w:color w:val="40424E"/>
-          <w:spacing w:val="2"/>
-          <w:sz w:val="26"/>
-          <w:szCs w:val="26"/>
-          <w:u w:val="single"/>
+        <w:t>4. Sprint scheduling and estimates</w:t>
+      </w:r>
+    </w:p>
+    <w:p>
+      <w:pPr>
+        <w:rPr>
+          <w:rStyle w:val="Strong"/>
+          <w:rFonts w:ascii="Arial" w:hAnsi="Arial" w:cs="Arial"/>
+          <w:b w:val="0"/>
+          <w:bCs w:val="0"/>
+          <w:color w:val="525252" w:themeColor="accent3" w:themeShade="80"/>
+          <w:spacing w:val="2"/>
+          <w:sz w:val="24"/>
+          <w:szCs w:val="24"/>
+          <w:bdr w:val="none" w:sz="0" w:space="0" w:color="auto" w:frame="1"/>
+          <w:shd w:val="clear" w:color="auto" w:fill="FFFFFF"/>
+        </w:rPr>
+      </w:pPr>
+      <w:r>
+        <w:rPr>
+          <w:rStyle w:val="Strong"/>
+          <w:rFonts w:ascii="Arial" w:hAnsi="Arial" w:cs="Arial"/>
+          <w:b w:val="0"/>
+          <w:bCs w:val="0"/>
+          <w:color w:val="525252" w:themeColor="accent3" w:themeShade="80"/>
+          <w:spacing w:val="2"/>
+          <w:sz w:val="24"/>
+          <w:szCs w:val="24"/>
+          <w:bdr w:val="none" w:sz="0" w:space="0" w:color="auto" w:frame="1"/>
+          <w:shd w:val="clear" w:color="auto" w:fill="FFFFFF"/>
+        </w:rPr>
+        <w:t>This is an ambitious</w:t>
+      </w:r>
+      <w:r>
+        <w:rPr>
+          <w:rStyle w:val="Strong"/>
+          <w:rFonts w:ascii="Arial" w:hAnsi="Arial" w:cs="Arial"/>
+          <w:b w:val="0"/>
+          <w:bCs w:val="0"/>
+          <w:color w:val="525252" w:themeColor="accent3" w:themeShade="80"/>
+          <w:spacing w:val="2"/>
+          <w:sz w:val="24"/>
+          <w:szCs w:val="24"/>
+          <w:bdr w:val="none" w:sz="0" w:space="0" w:color="auto" w:frame="1"/>
+          <w:shd w:val="clear" w:color="auto" w:fill="FFFFFF"/>
+        </w:rPr>
+        <w:t xml:space="preserve"> but achievable</w:t>
+      </w:r>
+      <w:r>
+        <w:rPr>
+          <w:rStyle w:val="Strong"/>
+          <w:rFonts w:ascii="Arial" w:hAnsi="Arial" w:cs="Arial"/>
+          <w:b w:val="0"/>
+          <w:bCs w:val="0"/>
+          <w:color w:val="525252" w:themeColor="accent3" w:themeShade="80"/>
+          <w:spacing w:val="2"/>
+          <w:sz w:val="24"/>
+          <w:szCs w:val="24"/>
+          <w:bdr w:val="none" w:sz="0" w:space="0" w:color="auto" w:frame="1"/>
+          <w:shd w:val="clear" w:color="auto" w:fill="FFFFFF"/>
+        </w:rPr>
+        <w:t xml:space="preserve"> project for my current level</w:t>
+      </w:r>
+      <w:r>
+        <w:rPr>
+          <w:rStyle w:val="Strong"/>
+          <w:rFonts w:ascii="Arial" w:hAnsi="Arial" w:cs="Arial"/>
+          <w:b w:val="0"/>
+          <w:bCs w:val="0"/>
+          <w:color w:val="525252" w:themeColor="accent3" w:themeShade="80"/>
+          <w:spacing w:val="2"/>
+          <w:sz w:val="24"/>
+          <w:szCs w:val="24"/>
           <w:bdr w:val="none" w:sz="0" w:space="0" w:color="auto" w:frame="1"/>
           <w:shd w:val="clear" w:color="auto" w:fill="FFFFFF"/>
         </w:rPr>
@@ -5760,118 +5938,76 @@
         <w:rPr>
           <w:rStyle w:val="Strong"/>
           <w:rFonts w:ascii="Arial" w:hAnsi="Arial" w:cs="Arial"/>
-          <w:color w:val="40424E"/>
-          <w:spacing w:val="2"/>
-          <w:sz w:val="26"/>
-          <w:szCs w:val="26"/>
-          <w:u w:val="single"/>
-          <w:bdr w:val="none" w:sz="0" w:space="0" w:color="auto" w:frame="1"/>
-          <w:shd w:val="clear" w:color="auto" w:fill="FFFFFF"/>
-        </w:rPr>
-        <w:t>Sprint s</w:t>
-      </w:r>
-      <w:r>
-        <w:rPr>
-          <w:rStyle w:val="Strong"/>
-          <w:rFonts w:ascii="Arial" w:hAnsi="Arial" w:cs="Arial"/>
-          <w:color w:val="40424E"/>
-          <w:spacing w:val="2"/>
-          <w:sz w:val="26"/>
-          <w:szCs w:val="26"/>
-          <w:u w:val="single"/>
-          <w:bdr w:val="none" w:sz="0" w:space="0" w:color="auto" w:frame="1"/>
-          <w:shd w:val="clear" w:color="auto" w:fill="FFFFFF"/>
-        </w:rPr>
-        <w:t xml:space="preserve">cheduling and </w:t>
-      </w:r>
-      <w:r>
-        <w:rPr>
-          <w:rStyle w:val="Strong"/>
-          <w:rFonts w:ascii="Arial" w:hAnsi="Arial" w:cs="Arial"/>
-          <w:color w:val="40424E"/>
-          <w:spacing w:val="2"/>
-          <w:sz w:val="26"/>
-          <w:szCs w:val="26"/>
-          <w:u w:val="single"/>
-          <w:bdr w:val="none" w:sz="0" w:space="0" w:color="auto" w:frame="1"/>
-          <w:shd w:val="clear" w:color="auto" w:fill="FFFFFF"/>
-        </w:rPr>
-        <w:t>e</w:t>
-      </w:r>
-      <w:r>
-        <w:rPr>
-          <w:rStyle w:val="Strong"/>
-          <w:rFonts w:ascii="Arial" w:hAnsi="Arial" w:cs="Arial"/>
-          <w:color w:val="40424E"/>
-          <w:spacing w:val="2"/>
-          <w:sz w:val="26"/>
-          <w:szCs w:val="26"/>
-          <w:u w:val="single"/>
-          <w:bdr w:val="none" w:sz="0" w:space="0" w:color="auto" w:frame="1"/>
-          <w:shd w:val="clear" w:color="auto" w:fill="FFFFFF"/>
-        </w:rPr>
-        <w:t>stimates</w:t>
-      </w:r>
-    </w:p>
-    <w:p>
-      <w:pPr>
-        <w:rPr>
-          <w:rStyle w:val="Strong"/>
-          <w:rFonts w:ascii="Arial" w:hAnsi="Arial" w:cs="Arial"/>
-          <w:b w:val="0"/>
-          <w:bCs w:val="0"/>
-          <w:color w:val="525252" w:themeColor="accent3" w:themeShade="80"/>
-          <w:spacing w:val="2"/>
-          <w:sz w:val="24"/>
-          <w:szCs w:val="24"/>
-          <w:bdr w:val="none" w:sz="0" w:space="0" w:color="auto" w:frame="1"/>
-          <w:shd w:val="clear" w:color="auto" w:fill="FFFFFF"/>
-        </w:rPr>
-      </w:pPr>
-      <w:r>
-        <w:rPr>
-          <w:rStyle w:val="Strong"/>
-          <w:rFonts w:ascii="Arial" w:hAnsi="Arial" w:cs="Arial"/>
-          <w:b w:val="0"/>
-          <w:bCs w:val="0"/>
-          <w:color w:val="525252" w:themeColor="accent3" w:themeShade="80"/>
-          <w:spacing w:val="2"/>
-          <w:sz w:val="24"/>
-          <w:szCs w:val="24"/>
-          <w:bdr w:val="none" w:sz="0" w:space="0" w:color="auto" w:frame="1"/>
-          <w:shd w:val="clear" w:color="auto" w:fill="FFFFFF"/>
-        </w:rPr>
-        <w:t>This is an ambitious</w:t>
-      </w:r>
-      <w:r>
-        <w:rPr>
-          <w:rStyle w:val="Strong"/>
-          <w:rFonts w:ascii="Arial" w:hAnsi="Arial" w:cs="Arial"/>
-          <w:b w:val="0"/>
-          <w:bCs w:val="0"/>
-          <w:color w:val="525252" w:themeColor="accent3" w:themeShade="80"/>
-          <w:spacing w:val="2"/>
-          <w:sz w:val="24"/>
-          <w:szCs w:val="24"/>
-          <w:bdr w:val="none" w:sz="0" w:space="0" w:color="auto" w:frame="1"/>
-          <w:shd w:val="clear" w:color="auto" w:fill="FFFFFF"/>
-        </w:rPr>
-        <w:t xml:space="preserve"> but achievable</w:t>
-      </w:r>
-      <w:r>
-        <w:rPr>
-          <w:rStyle w:val="Strong"/>
-          <w:rFonts w:ascii="Arial" w:hAnsi="Arial" w:cs="Arial"/>
-          <w:b w:val="0"/>
-          <w:bCs w:val="0"/>
-          <w:color w:val="525252" w:themeColor="accent3" w:themeShade="80"/>
-          <w:spacing w:val="2"/>
-          <w:sz w:val="24"/>
-          <w:szCs w:val="24"/>
-          <w:bdr w:val="none" w:sz="0" w:space="0" w:color="auto" w:frame="1"/>
-          <w:shd w:val="clear" w:color="auto" w:fill="FFFFFF"/>
-        </w:rPr>
-        <w:t xml:space="preserve"> project for my current level</w:t>
+          <w:b w:val="0"/>
+          <w:bCs w:val="0"/>
+          <w:color w:val="525252" w:themeColor="accent3" w:themeShade="80"/>
+          <w:spacing w:val="2"/>
+          <w:sz w:val="24"/>
+          <w:szCs w:val="24"/>
+          <w:bdr w:val="none" w:sz="0" w:space="0" w:color="auto" w:frame="1"/>
+          <w:shd w:val="clear" w:color="auto" w:fill="FFFFFF"/>
+        </w:rPr>
+        <w:t xml:space="preserve">I just cannot ascertain the level of difficulty I will face. Nonetheless </w:t>
+      </w:r>
+      <w:r>
+        <w:rPr>
+          <w:rStyle w:val="Strong"/>
+          <w:rFonts w:ascii="Arial" w:hAnsi="Arial" w:cs="Arial"/>
+          <w:b w:val="0"/>
+          <w:bCs w:val="0"/>
+          <w:color w:val="525252" w:themeColor="accent3" w:themeShade="80"/>
+          <w:spacing w:val="2"/>
+          <w:sz w:val="24"/>
+          <w:szCs w:val="24"/>
+          <w:bdr w:val="none" w:sz="0" w:space="0" w:color="auto" w:frame="1"/>
+          <w:shd w:val="clear" w:color="auto" w:fill="FFFFFF"/>
+        </w:rPr>
+        <w:t>I will be working on a 2</w:t>
+      </w:r>
+      <w:r>
+        <w:rPr>
+          <w:rStyle w:val="Strong"/>
+          <w:rFonts w:ascii="Arial" w:hAnsi="Arial" w:cs="Arial"/>
+          <w:b w:val="0"/>
+          <w:bCs w:val="0"/>
+          <w:color w:val="525252" w:themeColor="accent3" w:themeShade="80"/>
+          <w:spacing w:val="2"/>
+          <w:sz w:val="24"/>
+          <w:szCs w:val="24"/>
+          <w:bdr w:val="none" w:sz="0" w:space="0" w:color="auto" w:frame="1"/>
+          <w:shd w:val="clear" w:color="auto" w:fill="FFFFFF"/>
+        </w:rPr>
+        <w:t xml:space="preserve"> or 1</w:t>
+      </w:r>
+      <w:r>
+        <w:rPr>
+          <w:rStyle w:val="Strong"/>
+          <w:rFonts w:ascii="Arial" w:hAnsi="Arial" w:cs="Arial"/>
+          <w:b w:val="0"/>
+          <w:bCs w:val="0"/>
+          <w:color w:val="525252" w:themeColor="accent3" w:themeShade="80"/>
+          <w:spacing w:val="2"/>
+          <w:sz w:val="24"/>
+          <w:szCs w:val="24"/>
+          <w:bdr w:val="none" w:sz="0" w:space="0" w:color="auto" w:frame="1"/>
+          <w:shd w:val="clear" w:color="auto" w:fill="FFFFFF"/>
+        </w:rPr>
+        <w:t xml:space="preserve"> week sprint basis. This will be adjusted based on my progress</w:t>
+      </w:r>
+      <w:r>
+        <w:rPr>
+          <w:rStyle w:val="Strong"/>
+          <w:rFonts w:ascii="Arial" w:hAnsi="Arial" w:cs="Arial"/>
+          <w:b w:val="0"/>
+          <w:bCs w:val="0"/>
+          <w:color w:val="525252" w:themeColor="accent3" w:themeShade="80"/>
+          <w:spacing w:val="2"/>
+          <w:sz w:val="24"/>
+          <w:szCs w:val="24"/>
+          <w:bdr w:val="none" w:sz="0" w:space="0" w:color="auto" w:frame="1"/>
+          <w:shd w:val="clear" w:color="auto" w:fill="FFFFFF"/>
+        </w:rPr>
+        <w:t xml:space="preserve"> speed</w:t>
       </w:r>
       <w:r>
         <w:rPr>
@@ -5888,96 +6024,22 @@
         </w:rPr>
         <w:t xml:space="preserve">. </w:t>
       </w:r>
-      <w:r>
-        <w:rPr>
-          <w:rStyle w:val="Strong"/>
-          <w:rFonts w:ascii="Arial" w:hAnsi="Arial" w:cs="Arial"/>
-          <w:b w:val="0"/>
-          <w:bCs w:val="0"/>
-          <w:color w:val="525252" w:themeColor="accent3" w:themeShade="80"/>
-          <w:spacing w:val="2"/>
-          <w:sz w:val="24"/>
-          <w:szCs w:val="24"/>
-          <w:bdr w:val="none" w:sz="0" w:space="0" w:color="auto" w:frame="1"/>
-          <w:shd w:val="clear" w:color="auto" w:fill="FFFFFF"/>
-        </w:rPr>
-        <w:t xml:space="preserve">I just cannot ascertain the level of difficulty I will face. Nonetheless </w:t>
-      </w:r>
-      <w:r>
-        <w:rPr>
-          <w:rStyle w:val="Strong"/>
-          <w:rFonts w:ascii="Arial" w:hAnsi="Arial" w:cs="Arial"/>
-          <w:b w:val="0"/>
-          <w:bCs w:val="0"/>
-          <w:color w:val="525252" w:themeColor="accent3" w:themeShade="80"/>
-          <w:spacing w:val="2"/>
-          <w:sz w:val="24"/>
-          <w:szCs w:val="24"/>
-          <w:bdr w:val="none" w:sz="0" w:space="0" w:color="auto" w:frame="1"/>
-          <w:shd w:val="clear" w:color="auto" w:fill="FFFFFF"/>
-        </w:rPr>
-        <w:t>I will be working on a 2</w:t>
-      </w:r>
-      <w:r>
-        <w:rPr>
-          <w:rStyle w:val="Strong"/>
-          <w:rFonts w:ascii="Arial" w:hAnsi="Arial" w:cs="Arial"/>
-          <w:b w:val="0"/>
-          <w:bCs w:val="0"/>
-          <w:color w:val="525252" w:themeColor="accent3" w:themeShade="80"/>
-          <w:spacing w:val="2"/>
-          <w:sz w:val="24"/>
-          <w:szCs w:val="24"/>
-          <w:bdr w:val="none" w:sz="0" w:space="0" w:color="auto" w:frame="1"/>
-          <w:shd w:val="clear" w:color="auto" w:fill="FFFFFF"/>
-        </w:rPr>
-        <w:t xml:space="preserve"> or 1</w:t>
-      </w:r>
-      <w:r>
-        <w:rPr>
-          <w:rStyle w:val="Strong"/>
-          <w:rFonts w:ascii="Arial" w:hAnsi="Arial" w:cs="Arial"/>
-          <w:b w:val="0"/>
-          <w:bCs w:val="0"/>
-          <w:color w:val="525252" w:themeColor="accent3" w:themeShade="80"/>
-          <w:spacing w:val="2"/>
-          <w:sz w:val="24"/>
-          <w:szCs w:val="24"/>
-          <w:bdr w:val="none" w:sz="0" w:space="0" w:color="auto" w:frame="1"/>
-          <w:shd w:val="clear" w:color="auto" w:fill="FFFFFF"/>
-        </w:rPr>
-        <w:t xml:space="preserve"> week sprint basis. This will be adjusted based on my progress</w:t>
-      </w:r>
-      <w:r>
-        <w:rPr>
-          <w:rStyle w:val="Strong"/>
-          <w:rFonts w:ascii="Arial" w:hAnsi="Arial" w:cs="Arial"/>
-          <w:b w:val="0"/>
-          <w:bCs w:val="0"/>
-          <w:color w:val="525252" w:themeColor="accent3" w:themeShade="80"/>
-          <w:spacing w:val="2"/>
-          <w:sz w:val="24"/>
-          <w:szCs w:val="24"/>
-          <w:bdr w:val="none" w:sz="0" w:space="0" w:color="auto" w:frame="1"/>
-          <w:shd w:val="clear" w:color="auto" w:fill="FFFFFF"/>
-        </w:rPr>
-        <w:t xml:space="preserve"> speed</w:t>
-      </w:r>
-      <w:r>
-        <w:rPr>
-          <w:rStyle w:val="Strong"/>
-          <w:rFonts w:ascii="Arial" w:hAnsi="Arial" w:cs="Arial"/>
-          <w:b w:val="0"/>
-          <w:bCs w:val="0"/>
-          <w:color w:val="525252" w:themeColor="accent3" w:themeShade="80"/>
-          <w:spacing w:val="2"/>
-          <w:sz w:val="24"/>
-          <w:szCs w:val="24"/>
-          <w:bdr w:val="none" w:sz="0" w:space="0" w:color="auto" w:frame="1"/>
-          <w:shd w:val="clear" w:color="auto" w:fill="FFFFFF"/>
-        </w:rPr>
-        <w:t xml:space="preserve">. </w:t>
-      </w:r>
+    </w:p>
+    <w:p>
+      <w:pPr>
+        <w:rPr>
+          <w:rStyle w:val="Strong"/>
+          <w:rFonts w:ascii="Arial" w:hAnsi="Arial" w:cs="Arial"/>
+          <w:b w:val="0"/>
+          <w:bCs w:val="0"/>
+          <w:color w:val="525252" w:themeColor="accent3" w:themeShade="80"/>
+          <w:spacing w:val="2"/>
+          <w:sz w:val="24"/>
+          <w:szCs w:val="24"/>
+          <w:bdr w:val="none" w:sz="0" w:space="0" w:color="auto" w:frame="1"/>
+          <w:shd w:val="clear" w:color="auto" w:fill="FFFFFF"/>
+        </w:rPr>
+      </w:pPr>
     </w:p>
     <w:tbl>
       <w:tblPr>
@@ -5986,8 +6048,8 @@
         <w:tblLook w:val="04A0" w:firstRow="1" w:lastRow="0" w:firstColumn="1" w:lastColumn="0" w:noHBand="0" w:noVBand="1"/>
       </w:tblPr>
       <w:tblGrid>
-        <w:gridCol w:w="3035"/>
-        <w:gridCol w:w="3035"/>
+        <w:gridCol w:w="2972"/>
+        <w:gridCol w:w="3098"/>
         <w:gridCol w:w="3036"/>
       </w:tblGrid>
       <w:tr>
@@ -5996,7 +6058,7 @@
         </w:trPr>
         <w:tc>
           <w:tcPr>
-            <w:tcW w:w="3035" w:type="dxa"/>
+            <w:tcW w:w="2972" w:type="dxa"/>
           </w:tcPr>
           <w:p>
             <w:pPr>
@@ -6025,7 +6087,7 @@
         </w:tc>
         <w:tc>
           <w:tcPr>
-            <w:tcW w:w="3035" w:type="dxa"/>
+            <w:tcW w:w="3098" w:type="dxa"/>
           </w:tcPr>
           <w:p>
             <w:pPr>
@@ -6084,11 +6146,11 @@
       </w:tr>
       <w:tr>
         <w:trPr>
-          <w:trHeight w:val="1135"/>
+          <w:trHeight w:val="508"/>
         </w:trPr>
         <w:tc>
           <w:tcPr>
-            <w:tcW w:w="3035" w:type="dxa"/>
+            <w:tcW w:w="2972" w:type="dxa"/>
           </w:tcPr>
           <w:p>
             <w:pPr>
@@ -6112,7 +6174,7 @@
         </w:tc>
         <w:tc>
           <w:tcPr>
-            <w:tcW w:w="3035" w:type="dxa"/>
+            <w:tcW w:w="3098" w:type="dxa"/>
           </w:tcPr>
           <w:p>
             <w:pPr>
@@ -6130,7 +6192,7 @@
                 <w:sz w:val="24"/>
                 <w:szCs w:val="24"/>
               </w:rPr>
-              <w:t>User Interface Design and Redux routing</w:t>
+              <w:t xml:space="preserve">User Interface Design </w:t>
             </w:r>
           </w:p>
         </w:tc>
@@ -6180,11 +6242,11 @@
       </w:tr>
       <w:tr>
         <w:trPr>
-          <w:trHeight w:val="362"/>
+          <w:trHeight w:val="663"/>
         </w:trPr>
         <w:tc>
           <w:tcPr>
-            <w:tcW w:w="3035" w:type="dxa"/>
+            <w:tcW w:w="2972" w:type="dxa"/>
           </w:tcPr>
           <w:p>
             <w:pPr>
@@ -6208,7 +6270,7 @@
         </w:tc>
         <w:tc>
           <w:tcPr>
-            <w:tcW w:w="3035" w:type="dxa"/>
+            <w:tcW w:w="3098" w:type="dxa"/>
           </w:tcPr>
           <w:p>
             <w:pPr>
@@ -6226,7 +6288,16 @@
                 <w:sz w:val="24"/>
                 <w:szCs w:val="24"/>
               </w:rPr>
-              <w:t>Server development</w:t>
+              <w:t xml:space="preserve">Basic </w:t>
+            </w:r>
+            <w:r>
+              <w:rPr>
+                <w:rFonts w:ascii="Arial" w:hAnsi="Arial" w:cs="Arial"/>
+                <w:color w:val="525252" w:themeColor="accent3" w:themeShade="80"/>
+                <w:sz w:val="24"/>
+                <w:szCs w:val="24"/>
+              </w:rPr>
+              <w:t xml:space="preserve">Redux implementation and Back-end development </w:t>
             </w:r>
           </w:p>
         </w:tc>
@@ -6250,17 +6321,7 @@
                 <w:sz w:val="24"/>
                 <w:szCs w:val="24"/>
               </w:rPr>
-              <w:t>March 21</w:t>
-            </w:r>
-            <w:r>
-              <w:rPr>
-                <w:rFonts w:ascii="Arial" w:hAnsi="Arial" w:cs="Arial"/>
-                <w:color w:val="525252" w:themeColor="accent3" w:themeShade="80"/>
-                <w:sz w:val="24"/>
-                <w:szCs w:val="24"/>
-                <w:vertAlign w:val="superscript"/>
-              </w:rPr>
-              <w:t>st</w:t>
+              <w:t>March 2</w:t>
             </w:r>
             <w:r>
               <w:rPr>
@@ -6269,84 +6330,7 @@
                 <w:sz w:val="24"/>
                 <w:szCs w:val="24"/>
               </w:rPr>
-              <w:t xml:space="preserve"> 2021</w:t>
-            </w:r>
-          </w:p>
-        </w:tc>
-      </w:tr>
-      <w:tr>
-        <w:trPr>
-          <w:trHeight w:val="378"/>
-        </w:trPr>
-        <w:tc>
-          <w:tcPr>
-            <w:tcW w:w="3035" w:type="dxa"/>
-          </w:tcPr>
-          <w:p>
-            <w:pPr>
-              <w:rPr>
-                <w:rFonts w:ascii="Arial" w:hAnsi="Arial" w:cs="Arial"/>
-                <w:color w:val="525252" w:themeColor="accent3" w:themeShade="80"/>
-                <w:sz w:val="24"/>
-                <w:szCs w:val="24"/>
-              </w:rPr>
-            </w:pPr>
-            <w:r>
-              <w:rPr>
-                <w:rFonts w:ascii="Arial" w:hAnsi="Arial" w:cs="Arial"/>
-                <w:color w:val="525252" w:themeColor="accent3" w:themeShade="80"/>
-                <w:sz w:val="24"/>
-                <w:szCs w:val="24"/>
-              </w:rPr>
-              <w:t>M3</w:t>
-            </w:r>
-          </w:p>
-        </w:tc>
-        <w:tc>
-          <w:tcPr>
-            <w:tcW w:w="3035" w:type="dxa"/>
-          </w:tcPr>
-          <w:p>
-            <w:pPr>
-              <w:rPr>
-                <w:rFonts w:ascii="Arial" w:hAnsi="Arial" w:cs="Arial"/>
-                <w:color w:val="525252" w:themeColor="accent3" w:themeShade="80"/>
-                <w:sz w:val="24"/>
-                <w:szCs w:val="24"/>
-              </w:rPr>
-            </w:pPr>
-            <w:r>
-              <w:rPr>
-                <w:rFonts w:ascii="Arial" w:hAnsi="Arial" w:cs="Arial"/>
-                <w:color w:val="525252" w:themeColor="accent3" w:themeShade="80"/>
-                <w:sz w:val="24"/>
-                <w:szCs w:val="24"/>
-              </w:rPr>
-              <w:t>Database development</w:t>
-            </w:r>
-          </w:p>
-        </w:tc>
-        <w:tc>
-          <w:tcPr>
-            <w:tcW w:w="3036" w:type="dxa"/>
-          </w:tcPr>
-          <w:p>
-            <w:pPr>
-              <w:rPr>
-                <w:rFonts w:ascii="Arial" w:hAnsi="Arial" w:cs="Arial"/>
-                <w:color w:val="525252" w:themeColor="accent3" w:themeShade="80"/>
-                <w:sz w:val="24"/>
-                <w:szCs w:val="24"/>
-              </w:rPr>
-            </w:pPr>
-            <w:r>
-              <w:rPr>
-                <w:rFonts w:ascii="Arial" w:hAnsi="Arial" w:cs="Arial"/>
-                <w:color w:val="525252" w:themeColor="accent3" w:themeShade="80"/>
-                <w:sz w:val="24"/>
-                <w:szCs w:val="24"/>
-              </w:rPr>
-              <w:t>March 28</w:t>
+              <w:t>8</w:t>
             </w:r>
             <w:r>
               <w:rPr>
@@ -6372,11 +6356,11 @@
       </w:tr>
       <w:tr>
         <w:trPr>
-          <w:trHeight w:val="757"/>
+          <w:trHeight w:val="533"/>
         </w:trPr>
         <w:tc>
           <w:tcPr>
-            <w:tcW w:w="3035" w:type="dxa"/>
+            <w:tcW w:w="2972" w:type="dxa"/>
           </w:tcPr>
           <w:p>
             <w:pPr>
@@ -6394,13 +6378,13 @@
                 <w:sz w:val="24"/>
                 <w:szCs w:val="24"/>
               </w:rPr>
-              <w:t>M4</w:t>
+              <w:t>M3</w:t>
             </w:r>
           </w:p>
         </w:tc>
         <w:tc>
           <w:tcPr>
-            <w:tcW w:w="3035" w:type="dxa"/>
+            <w:tcW w:w="3098" w:type="dxa"/>
           </w:tcPr>
           <w:p>
             <w:pPr>
@@ -6418,7 +6402,7 @@
                 <w:sz w:val="24"/>
                 <w:szCs w:val="24"/>
               </w:rPr>
-              <w:t>Integration (front and back)</w:t>
+              <w:t>Full functionality (front end back)</w:t>
             </w:r>
           </w:p>
         </w:tc>
@@ -6468,11 +6452,116 @@
       </w:tr>
       <w:tr>
         <w:trPr>
+          <w:trHeight w:val="757"/>
+        </w:trPr>
+        <w:tc>
+          <w:tcPr>
+            <w:tcW w:w="2972" w:type="dxa"/>
+          </w:tcPr>
+          <w:p>
+            <w:pPr>
+              <w:rPr>
+                <w:rFonts w:ascii="Arial" w:hAnsi="Arial" w:cs="Arial"/>
+                <w:color w:val="525252" w:themeColor="accent3" w:themeShade="80"/>
+                <w:sz w:val="24"/>
+                <w:szCs w:val="24"/>
+              </w:rPr>
+            </w:pPr>
+            <w:r>
+              <w:rPr>
+                <w:rFonts w:ascii="Arial" w:hAnsi="Arial" w:cs="Arial"/>
+                <w:color w:val="525252" w:themeColor="accent3" w:themeShade="80"/>
+                <w:sz w:val="24"/>
+                <w:szCs w:val="24"/>
+              </w:rPr>
+              <w:t>M4</w:t>
+            </w:r>
+          </w:p>
+        </w:tc>
+        <w:tc>
+          <w:tcPr>
+            <w:tcW w:w="3098" w:type="dxa"/>
+          </w:tcPr>
+          <w:p>
+            <w:pPr>
+              <w:rPr>
+                <w:rFonts w:ascii="Arial" w:hAnsi="Arial" w:cs="Arial"/>
+                <w:color w:val="525252" w:themeColor="accent3" w:themeShade="80"/>
+                <w:sz w:val="24"/>
+                <w:szCs w:val="24"/>
+              </w:rPr>
+            </w:pPr>
+            <w:r>
+              <w:rPr>
+                <w:rFonts w:ascii="Arial" w:hAnsi="Arial" w:cs="Arial"/>
+                <w:color w:val="525252" w:themeColor="accent3" w:themeShade="80"/>
+                <w:sz w:val="24"/>
+                <w:szCs w:val="24"/>
+              </w:rPr>
+              <w:t>Authentication and  Authorization</w:t>
+            </w:r>
+          </w:p>
+        </w:tc>
+        <w:tc>
+          <w:tcPr>
+            <w:tcW w:w="3036" w:type="dxa"/>
+          </w:tcPr>
+          <w:p>
+            <w:pPr>
+              <w:rPr>
+                <w:rFonts w:ascii="Arial" w:hAnsi="Arial" w:cs="Arial"/>
+                <w:color w:val="525252" w:themeColor="accent3" w:themeShade="80"/>
+                <w:sz w:val="24"/>
+                <w:szCs w:val="24"/>
+              </w:rPr>
+            </w:pPr>
+            <w:r>
+              <w:rPr>
+                <w:rFonts w:ascii="Arial" w:hAnsi="Arial" w:cs="Arial"/>
+                <w:color w:val="525252" w:themeColor="accent3" w:themeShade="80"/>
+                <w:sz w:val="24"/>
+                <w:szCs w:val="24"/>
+              </w:rPr>
+              <w:t xml:space="preserve">April </w:t>
+            </w:r>
+            <w:r>
+              <w:rPr>
+                <w:rFonts w:ascii="Arial" w:hAnsi="Arial" w:cs="Arial"/>
+                <w:color w:val="525252" w:themeColor="accent3" w:themeShade="80"/>
+                <w:sz w:val="24"/>
+                <w:szCs w:val="24"/>
+              </w:rPr>
+              <w:t>11</w:t>
+            </w:r>
+            <w:r>
+              <w:rPr>
+                <w:rFonts w:ascii="Arial" w:hAnsi="Arial" w:cs="Arial"/>
+                <w:color w:val="525252" w:themeColor="accent3" w:themeShade="80"/>
+                <w:sz w:val="24"/>
+                <w:szCs w:val="24"/>
+                <w:vertAlign w:val="superscript"/>
+              </w:rPr>
+              <w:t>th</w:t>
+            </w:r>
+            <w:r>
+              <w:rPr>
+                <w:rFonts w:ascii="Arial" w:hAnsi="Arial" w:cs="Arial"/>
+                <w:color w:val="525252" w:themeColor="accent3" w:themeShade="80"/>
+                <w:sz w:val="24"/>
+                <w:szCs w:val="24"/>
+              </w:rPr>
+              <w:t xml:space="preserve"> 2021</w:t>
+            </w:r>
+          </w:p>
+        </w:tc>
+      </w:tr>
+      <w:tr>
+        <w:trPr>
           <w:trHeight w:val="378"/>
         </w:trPr>
         <w:tc>
           <w:tcPr>
-            <w:tcW w:w="3035" w:type="dxa"/>
+            <w:tcW w:w="2972" w:type="dxa"/>
           </w:tcPr>
           <w:p>
             <w:pPr>
@@ -6496,7 +6585,7 @@
         </w:tc>
         <w:tc>
           <w:tcPr>
-            <w:tcW w:w="3035" w:type="dxa"/>
+            <w:tcW w:w="3098" w:type="dxa"/>
           </w:tcPr>
           <w:p>
             <w:pPr>
@@ -6538,7 +6627,16 @@
                 <w:sz w:val="24"/>
                 <w:szCs w:val="24"/>
               </w:rPr>
-              <w:t>April 11</w:t>
+              <w:t xml:space="preserve">April </w:t>
+            </w:r>
+            <w:r>
+              <w:rPr>
+                <w:rFonts w:ascii="Arial" w:hAnsi="Arial" w:cs="Arial"/>
+                <w:color w:val="525252" w:themeColor="accent3" w:themeShade="80"/>
+                <w:sz w:val="24"/>
+                <w:szCs w:val="24"/>
+              </w:rPr>
+              <w:t>18</w:t>
             </w:r>
             <w:r>
               <w:rPr>
@@ -6568,7 +6666,7 @@
         </w:trPr>
         <w:tc>
           <w:tcPr>
-            <w:tcW w:w="3035" w:type="dxa"/>
+            <w:tcW w:w="2972" w:type="dxa"/>
           </w:tcPr>
           <w:p>
             <w:pPr>
@@ -6592,7 +6690,7 @@
         </w:tc>
         <w:tc>
           <w:tcPr>
-            <w:tcW w:w="3035" w:type="dxa"/>
+            <w:tcW w:w="3098" w:type="dxa"/>
           </w:tcPr>
           <w:p>
             <w:pPr>
@@ -6610,7 +6708,25 @@
                 <w:sz w:val="24"/>
                 <w:szCs w:val="24"/>
               </w:rPr>
-              <w:t xml:space="preserve">Initial release </w:t>
+              <w:t xml:space="preserve">Initial </w:t>
+            </w:r>
+            <w:r>
+              <w:rPr>
+                <w:rFonts w:ascii="Arial" w:hAnsi="Arial" w:cs="Arial"/>
+                <w:color w:val="525252" w:themeColor="accent3" w:themeShade="80"/>
+                <w:sz w:val="24"/>
+                <w:szCs w:val="24"/>
+              </w:rPr>
+              <w:t>Deployment</w:t>
+            </w:r>
+            <w:r>
+              <w:rPr>
+                <w:rFonts w:ascii="Arial" w:hAnsi="Arial" w:cs="Arial"/>
+                <w:color w:val="525252" w:themeColor="accent3" w:themeShade="80"/>
+                <w:sz w:val="24"/>
+                <w:szCs w:val="24"/>
+              </w:rPr>
+              <w:t xml:space="preserve"> </w:t>
             </w:r>
           </w:p>
         </w:tc>
@@ -6653,6 +6769,34 @@
                 <w:sz w:val="24"/>
                 <w:szCs w:val="24"/>
               </w:rPr>
+              <w:t xml:space="preserve"> </w:t>
+            </w:r>
+            <w:r>
+              <w:rPr>
+                <w:rFonts w:ascii="Arial" w:hAnsi="Arial" w:cs="Arial"/>
+                <w:color w:val="525252" w:themeColor="accent3" w:themeShade="80"/>
+                <w:sz w:val="24"/>
+                <w:szCs w:val="24"/>
+              </w:rPr>
+              <w:t>– 22</w:t>
+            </w:r>
+            <w:r>
+              <w:rPr>
+                <w:rFonts w:ascii="Arial" w:hAnsi="Arial" w:cs="Arial"/>
+                <w:color w:val="525252" w:themeColor="accent3" w:themeShade="80"/>
+                <w:sz w:val="24"/>
+                <w:szCs w:val="24"/>
+                <w:vertAlign w:val="superscript"/>
+              </w:rPr>
+              <w:t>nd</w:t>
+            </w:r>
+            <w:r>
+              <w:rPr>
+                <w:rFonts w:ascii="Arial" w:hAnsi="Arial" w:cs="Arial"/>
+                <w:color w:val="525252" w:themeColor="accent3" w:themeShade="80"/>
+                <w:sz w:val="24"/>
+                <w:szCs w:val="24"/>
+              </w:rPr>
               <w:t xml:space="preserve"> 2021</w:t>
             </w:r>
           </w:p>
@@ -6737,26 +6881,26 @@
           <w:sz w:val="24"/>
           <w:szCs w:val="24"/>
         </w:rPr>
-        <w:t>Front-End: React, Redux, SASS, Auth0</w:t>
-      </w:r>
-    </w:p>
-    <w:p>
-      <w:pPr>
-        <w:rPr>
-          <w:rFonts w:ascii="Arial" w:hAnsi="Arial" w:cs="Arial"/>
-          <w:color w:val="525252" w:themeColor="accent3" w:themeShade="80"/>
-          <w:sz w:val="24"/>
-          <w:szCs w:val="24"/>
-        </w:rPr>
-      </w:pPr>
-      <w:r>
-        <w:rPr>
-          <w:rFonts w:ascii="Arial" w:hAnsi="Arial" w:cs="Arial"/>
-          <w:color w:val="525252" w:themeColor="accent3" w:themeShade="80"/>
-          <w:sz w:val="24"/>
-          <w:szCs w:val="24"/>
-        </w:rPr>
-        <w:t>Back-End: Node, Express, Socket.IO, PostgreSQL</w:t>
+        <w:t>Front-End: React, Redux, SASS</w:t>
+      </w:r>
+    </w:p>
+    <w:p>
+      <w:pPr>
+        <w:rPr>
+          <w:rFonts w:ascii="Arial" w:hAnsi="Arial" w:cs="Arial"/>
+          <w:color w:val="525252" w:themeColor="accent3" w:themeShade="80"/>
+          <w:sz w:val="24"/>
+          <w:szCs w:val="24"/>
+        </w:rPr>
+      </w:pPr>
+      <w:r>
+        <w:rPr>
+          <w:rFonts w:ascii="Arial" w:hAnsi="Arial" w:cs="Arial"/>
+          <w:color w:val="525252" w:themeColor="accent3" w:themeShade="80"/>
+          <w:sz w:val="24"/>
+          <w:szCs w:val="24"/>
+        </w:rPr>
+        <w:t>Back-End: Node, Express, PostgreSQL</w:t>
       </w:r>
     </w:p>
     <w:p>

</xml_diff>

<commit_message>
added more restrictions based on user role
</commit_message>
<xml_diff>
--- a/public/SRS - Flow Tracker.docx
+++ b/public/SRS - Flow Tracker.docx
@@ -6402,7 +6402,25 @@
                 <w:sz w:val="24"/>
                 <w:szCs w:val="24"/>
               </w:rPr>
-              <w:t>Full functionality (front end back)</w:t>
+              <w:t xml:space="preserve">Full functionality (front </w:t>
+            </w:r>
+            <w:r>
+              <w:rPr>
+                <w:rFonts w:ascii="Arial" w:hAnsi="Arial" w:cs="Arial"/>
+                <w:color w:val="525252" w:themeColor="accent3" w:themeShade="80"/>
+                <w:sz w:val="24"/>
+                <w:szCs w:val="24"/>
+              </w:rPr>
+              <w:t>&amp;</w:t>
+            </w:r>
+            <w:r>
+              <w:rPr>
+                <w:rFonts w:ascii="Arial" w:hAnsi="Arial" w:cs="Arial"/>
+                <w:color w:val="525252" w:themeColor="accent3" w:themeShade="80"/>
+                <w:sz w:val="24"/>
+                <w:szCs w:val="24"/>
+              </w:rPr>
+              <w:t xml:space="preserve"> back)</w:t>
             </w:r>
           </w:p>
         </w:tc>
@@ -6498,7 +6516,25 @@
                 <w:sz w:val="24"/>
                 <w:szCs w:val="24"/>
               </w:rPr>
-              <w:t>Authentication and  Authorization</w:t>
+              <w:t xml:space="preserve">Authentication and  </w:t>
+            </w:r>
+            <w:r>
+              <w:rPr>
+                <w:rFonts w:ascii="Arial" w:hAnsi="Arial" w:cs="Arial"/>
+                <w:color w:val="525252" w:themeColor="accent3" w:themeShade="80"/>
+                <w:sz w:val="24"/>
+                <w:szCs w:val="24"/>
+              </w:rPr>
+              <w:t xml:space="preserve"> </w:t>
+            </w:r>
+            <w:r>
+              <w:rPr>
+                <w:rFonts w:ascii="Arial" w:hAnsi="Arial" w:cs="Arial"/>
+                <w:color w:val="525252" w:themeColor="accent3" w:themeShade="80"/>
+                <w:sz w:val="24"/>
+                <w:szCs w:val="24"/>
+              </w:rPr>
+              <w:t>Authorization</w:t>
             </w:r>
           </w:p>
         </w:tc>

</xml_diff>